<commit_message>
add footer and header support
</commit_message>
<xml_diff>
--- a/src/main/resources/mock2.docx
+++ b/src/main/resources/mock2.docx
@@ -5496,14 +5496,12 @@
         <w:outlineLvl w:val="9"/>
         <w:rPr>
           <w:szCs w:val="22"/>
-          <w:lang w:val="en-US"/>
         </w:rPr>
       </w:pPr>
       <w:r>
         <w:rPr>
           <w:szCs w:val="22"/>
           <w:highlight w:val="darkCyan"/>
-          <w:lang w:val="en-US"/>
         </w:rPr>
         <w:t>&lt;#</w:t>
       </w:r>
@@ -5519,7 +5517,6 @@
         <w:rPr>
           <w:szCs w:val="22"/>
           <w:highlight w:val="darkCyan"/>
-          <w:lang w:val="en-US"/>
         </w:rPr>
         <w:t xml:space="preserve"> </w:t>
       </w:r>
@@ -5527,9 +5524,44 @@
         <w:rPr>
           <w:szCs w:val="22"/>
           <w:highlight w:val="darkCyan"/>
-          <w:lang w:val="en-US"/>
         </w:rPr>
         <w:t>(</w:t>
+      </w:r>
+      <w:proofErr w:type="spellStart"/>
+      <w:r>
+        <w:rPr>
+          <w:color w:val="FFFF00"/>
+          <w:szCs w:val="22"/>
+          <w:highlight w:val="darkCyan"/>
+          <w:lang w:val="en-US"/>
+        </w:rPr>
+        <w:t>fileName</w:t>
+      </w:r>
+      <w:proofErr w:type="spellEnd"/>
+      <w:r>
+        <w:rPr>
+          <w:color w:val="FFFF00"/>
+          <w:szCs w:val="22"/>
+          <w:highlight w:val="darkCyan"/>
+        </w:rPr>
+        <w:t>.</w:t>
+      </w:r>
+      <w:r>
+        <w:rPr>
+          <w:color w:val="FFFF00"/>
+          <w:szCs w:val="22"/>
+          <w:highlight w:val="darkCyan"/>
+          <w:lang w:val="en-US"/>
+        </w:rPr>
+        <w:t>model</w:t>
+      </w:r>
+      <w:r>
+        <w:rPr>
+          <w:color w:val="FFFF00"/>
+          <w:szCs w:val="22"/>
+          <w:highlight w:val="darkCyan"/>
+        </w:rPr>
+        <w:t>.</w:t>
       </w:r>
       <w:proofErr w:type="spellStart"/>
       <w:proofErr w:type="gramStart"/>
@@ -5540,14 +5572,77 @@
           <w:highlight w:val="darkCyan"/>
           <w:lang w:val="en-US"/>
         </w:rPr>
+        <w:t>raschetniyRazV</w:t>
+      </w:r>
+      <w:r>
+        <w:rPr>
+          <w:color w:val="FFFF00"/>
+          <w:szCs w:val="22"/>
+          <w:highlight w:val="darkCyan"/>
+          <w:lang w:val="en-US"/>
+        </w:rPr>
+        <w:t>oz</w:t>
+      </w:r>
+      <w:proofErr w:type="spellEnd"/>
+      <w:r>
+        <w:rPr>
+          <w:color w:val="FFFF00"/>
+          <w:szCs w:val="22"/>
+          <w:highlight w:val="darkCyan"/>
+        </w:rPr>
+        <w:t>?</w:t>
+      </w:r>
+      <w:r>
+        <w:rPr>
+          <w:color w:val="FFFF00"/>
+          <w:szCs w:val="22"/>
+          <w:highlight w:val="darkCyan"/>
+          <w:lang w:val="en-US"/>
+        </w:rPr>
+        <w:t>number</w:t>
+      </w:r>
+      <w:proofErr w:type="gramEnd"/>
+      <w:r>
+        <w:rPr>
+          <w:color w:val="FFFF00"/>
+          <w:szCs w:val="22"/>
+          <w:highlight w:val="darkCyan"/>
+        </w:rPr>
+        <w:t xml:space="preserve"> </w:t>
+      </w:r>
+      <w:proofErr w:type="spellStart"/>
+      <w:r>
+        <w:rPr>
+          <w:szCs w:val="22"/>
+          <w:highlight w:val="darkCyan"/>
+          <w:lang w:val="en-US"/>
+        </w:rPr>
+        <w:t>gt</w:t>
+      </w:r>
+      <w:proofErr w:type="spellEnd"/>
+      <w:r>
+        <w:rPr>
+          <w:szCs w:val="22"/>
+          <w:highlight w:val="darkCyan"/>
+        </w:rPr>
+        <w:t xml:space="preserve"> </w:t>
+      </w:r>
+      <w:proofErr w:type="spellStart"/>
+      <w:r>
+        <w:rPr>
+          <w:color w:val="FFFF00"/>
+          <w:szCs w:val="22"/>
+          <w:highlight w:val="darkCyan"/>
+          <w:lang w:val="en-US"/>
+        </w:rPr>
         <w:t>fileName</w:t>
       </w:r>
+      <w:proofErr w:type="spellEnd"/>
       <w:r>
         <w:rPr>
           <w:color w:val="FFFF00"/>
           <w:szCs w:val="22"/>
           <w:highlight w:val="darkCyan"/>
-          <w:lang w:val="en-US"/>
         </w:rPr>
         <w:t>.</w:t>
       </w:r>
@@ -5565,10 +5660,10 @@
           <w:color w:val="FFFF00"/>
           <w:szCs w:val="22"/>
           <w:highlight w:val="darkCyan"/>
-          <w:lang w:val="en-US"/>
         </w:rPr>
         <w:t>.</w:t>
       </w:r>
+      <w:proofErr w:type="spellStart"/>
       <w:r>
         <w:rPr>
           <w:color w:val="FFFF00"/>
@@ -5576,7 +5671,7 @@
           <w:highlight w:val="darkCyan"/>
           <w:lang w:val="en-US"/>
         </w:rPr>
-        <w:t>raschetniyRazV</w:t>
+        <w:t>minRazV</w:t>
       </w:r>
       <w:r>
         <w:rPr>
@@ -5587,13 +5682,12 @@
         </w:rPr>
         <w:t>oz</w:t>
       </w:r>
-      <w:proofErr w:type="gramEnd"/>
+      <w:proofErr w:type="spellEnd"/>
       <w:r>
         <w:rPr>
           <w:color w:val="FFFF00"/>
           <w:szCs w:val="22"/>
           <w:highlight w:val="darkCyan"/>
-          <w:lang w:val="en-US"/>
         </w:rPr>
         <w:t>?</w:t>
       </w:r>
@@ -5606,113 +5700,10 @@
         </w:rPr>
         <w:t>number</w:t>
       </w:r>
-      <w:proofErr w:type="spellEnd"/>
-      <w:r>
-        <w:rPr>
-          <w:color w:val="FFFF00"/>
-          <w:szCs w:val="22"/>
-          <w:highlight w:val="darkCyan"/>
-          <w:lang w:val="en-US"/>
-        </w:rPr>
-        <w:t xml:space="preserve"> </w:t>
-      </w:r>
-      <w:proofErr w:type="spellStart"/>
-      <w:r>
-        <w:rPr>
-          <w:szCs w:val="22"/>
-          <w:highlight w:val="darkCyan"/>
-          <w:lang w:val="en-US"/>
-        </w:rPr>
-        <w:t>gt</w:t>
-      </w:r>
-      <w:proofErr w:type="spellEnd"/>
-      <w:r>
-        <w:rPr>
-          <w:szCs w:val="22"/>
-          <w:highlight w:val="darkCyan"/>
-          <w:lang w:val="en-US"/>
-        </w:rPr>
-        <w:t xml:space="preserve"> </w:t>
-      </w:r>
-      <w:proofErr w:type="spellStart"/>
-      <w:r>
-        <w:rPr>
-          <w:color w:val="FFFF00"/>
-          <w:szCs w:val="22"/>
-          <w:highlight w:val="darkCyan"/>
-          <w:lang w:val="en-US"/>
-        </w:rPr>
-        <w:t>fileName</w:t>
-      </w:r>
-      <w:r>
-        <w:rPr>
-          <w:color w:val="FFFF00"/>
-          <w:szCs w:val="22"/>
-          <w:highlight w:val="darkCyan"/>
-          <w:lang w:val="en-US"/>
-        </w:rPr>
-        <w:t>.</w:t>
-      </w:r>
-      <w:r>
-        <w:rPr>
-          <w:color w:val="FFFF00"/>
-          <w:szCs w:val="22"/>
-          <w:highlight w:val="darkCyan"/>
-          <w:lang w:val="en-US"/>
-        </w:rPr>
-        <w:t>model</w:t>
-      </w:r>
-      <w:r>
-        <w:rPr>
-          <w:color w:val="FFFF00"/>
-          <w:szCs w:val="22"/>
-          <w:highlight w:val="darkCyan"/>
-          <w:lang w:val="en-US"/>
-        </w:rPr>
-        <w:t>.</w:t>
-      </w:r>
-      <w:r>
-        <w:rPr>
-          <w:color w:val="FFFF00"/>
-          <w:szCs w:val="22"/>
-          <w:highlight w:val="darkCyan"/>
-          <w:lang w:val="en-US"/>
-        </w:rPr>
-        <w:t>minRazV</w:t>
-      </w:r>
-      <w:r>
-        <w:rPr>
-          <w:color w:val="FFFF00"/>
-          <w:szCs w:val="22"/>
-          <w:highlight w:val="darkCyan"/>
-          <w:lang w:val="en-US"/>
-        </w:rPr>
-        <w:t>oz</w:t>
-      </w:r>
-      <w:r>
-        <w:rPr>
-          <w:color w:val="FFFF00"/>
-          <w:szCs w:val="22"/>
-          <w:highlight w:val="darkCyan"/>
-          <w:lang w:val="en-US"/>
-        </w:rPr>
-        <w:t>?</w:t>
-      </w:r>
-      <w:r>
-        <w:rPr>
-          <w:color w:val="FFFF00"/>
-          <w:szCs w:val="22"/>
-          <w:highlight w:val="darkCyan"/>
-          <w:lang w:val="en-US"/>
-        </w:rPr>
-        <w:t>number</w:t>
-      </w:r>
-      <w:proofErr w:type="spellEnd"/>
-      <w:r>
-        <w:rPr>
-          <w:szCs w:val="22"/>
-          <w:highlight w:val="darkCyan"/>
-          <w:lang w:val="en-US"/>
+      <w:r>
+        <w:rPr>
+          <w:szCs w:val="22"/>
+          <w:highlight w:val="darkCyan"/>
         </w:rPr>
         <w:t>)</w:t>
       </w:r>
@@ -5720,7 +5711,6 @@
         <w:rPr>
           <w:szCs w:val="22"/>
           <w:highlight w:val="darkCyan"/>
-          <w:lang w:val="en-US"/>
         </w:rPr>
         <w:t>&gt;</w:t>
       </w:r>
@@ -12715,21 +12705,16 @@
           <w:numId w:val="0"/>
         </w:numPr>
         <w:spacing w:after="0"/>
-        <w:rPr>
-          <w:lang w:val="en-US"/>
-        </w:rPr>
       </w:pPr>
       <w:r>
         <w:rPr>
           <w:highlight w:val="darkCyan"/>
-          <w:lang w:val="en-US"/>
         </w:rPr>
         <w:t>&lt;</w:t>
       </w:r>
       <w:r>
         <w:rPr>
           <w:highlight w:val="darkCyan"/>
-          <w:lang w:val="en-US"/>
         </w:rPr>
         <w:t>/#</w:t>
       </w:r>
@@ -12743,7 +12728,6 @@
       <w:r>
         <w:rPr>
           <w:highlight w:val="darkCyan"/>
-          <w:lang w:val="en-US"/>
         </w:rPr>
         <w:t>&gt;</w:t>
       </w:r>
@@ -12758,7 +12742,6 @@
         <w:rPr>
           <w:sz w:val="22"/>
           <w:szCs w:val="22"/>
-          <w:lang w:val="en-US"/>
         </w:rPr>
       </w:pPr>
       <w:r>
@@ -12766,7 +12749,6 @@
           <w:sz w:val="22"/>
           <w:szCs w:val="22"/>
           <w:highlight w:val="darkCyan"/>
-          <w:lang w:val="en-US"/>
         </w:rPr>
         <w:t>&lt;#</w:t>
       </w:r>
@@ -12784,12 +12766,10 @@
           <w:sz w:val="22"/>
           <w:szCs w:val="22"/>
           <w:highlight w:val="darkCyan"/>
-          <w:lang w:val="en-US"/>
         </w:rPr>
         <w:t xml:space="preserve"> </w:t>
       </w:r>
       <w:proofErr w:type="spellStart"/>
-      <w:proofErr w:type="gramStart"/>
       <w:r>
         <w:rPr>
           <w:color w:val="FFFF00"/>
@@ -12800,13 +12780,13 @@
         </w:rPr>
         <w:t>fileName</w:t>
       </w:r>
+      <w:proofErr w:type="spellEnd"/>
       <w:r>
         <w:rPr>
           <w:color w:val="FFFF00"/>
           <w:sz w:val="22"/>
           <w:szCs w:val="22"/>
           <w:highlight w:val="darkCyan"/>
-          <w:lang w:val="en-US"/>
         </w:rPr>
         <w:t>.</w:t>
       </w:r>
@@ -12826,10 +12806,10 @@
           <w:sz w:val="22"/>
           <w:szCs w:val="22"/>
           <w:highlight w:val="darkCyan"/>
-          <w:lang w:val="en-US"/>
         </w:rPr>
         <w:t>.</w:t>
       </w:r>
+      <w:proofErr w:type="spellStart"/>
       <w:r>
         <w:rPr>
           <w:color w:val="FFFF00"/>
@@ -12841,13 +12821,11 @@
         <w:t>elAgreementForm</w:t>
       </w:r>
       <w:proofErr w:type="spellEnd"/>
-      <w:proofErr w:type="gramEnd"/>
-      <w:r>
-        <w:rPr>
-          <w:sz w:val="22"/>
-          <w:szCs w:val="22"/>
-          <w:highlight w:val="darkCyan"/>
-          <w:lang w:val="en-US"/>
+      <w:r>
+        <w:rPr>
+          <w:sz w:val="22"/>
+          <w:szCs w:val="22"/>
+          <w:highlight w:val="darkCyan"/>
         </w:rPr>
         <w:t xml:space="preserve"> =</w:t>
       </w:r>
@@ -12856,7 +12834,6 @@
           <w:sz w:val="22"/>
           <w:szCs w:val="22"/>
           <w:highlight w:val="darkCyan"/>
-          <w:lang w:val="en-US"/>
         </w:rPr>
         <w:t>=</w:t>
       </w:r>
@@ -12865,7 +12842,6 @@
           <w:sz w:val="22"/>
           <w:szCs w:val="22"/>
           <w:highlight w:val="darkCyan"/>
-          <w:lang w:val="en-US"/>
         </w:rPr>
         <w:t xml:space="preserve"> </w:t>
       </w:r>
@@ -12874,7 +12850,6 @@
           <w:sz w:val="22"/>
           <w:szCs w:val="22"/>
           <w:highlight w:val="darkCyan"/>
-          <w:lang w:val="en-US"/>
         </w:rPr>
         <w:t>"</w:t>
       </w:r>
@@ -12892,7 +12867,6 @@
           <w:sz w:val="22"/>
           <w:szCs w:val="22"/>
           <w:highlight w:val="darkCyan"/>
-          <w:lang w:val="en-US"/>
         </w:rPr>
         <w:t>"</w:t>
       </w:r>
@@ -12901,7 +12875,6 @@
           <w:sz w:val="22"/>
           <w:szCs w:val="22"/>
           <w:highlight w:val="darkCyan"/>
-          <w:lang w:val="en-US"/>
         </w:rPr>
         <w:t>&gt;</w:t>
       </w:r>
@@ -19109,6 +19082,103 @@
         <w:rPr>
           <w:sz w:val="22"/>
           <w:szCs w:val="22"/>
+          <w:lang w:val="en-US"/>
+        </w:rPr>
+      </w:pPr>
+      <w:r>
+        <w:rPr>
+          <w:sz w:val="22"/>
+          <w:szCs w:val="22"/>
+          <w:highlight w:val="yellow"/>
+        </w:rPr>
+        <w:t>Телефон</w:t>
+      </w:r>
+      <w:r>
+        <w:rPr>
+          <w:sz w:val="22"/>
+          <w:szCs w:val="22"/>
+          <w:highlight w:val="yellow"/>
+          <w:lang w:val="en-US"/>
+        </w:rPr>
+        <w:t>:</w:t>
+      </w:r>
+      <w:r>
+        <w:rPr>
+          <w:sz w:val="22"/>
+          <w:szCs w:val="22"/>
+          <w:highlight w:val="yellow"/>
+          <w:lang w:val="en-US"/>
+        </w:rPr>
+        <w:t xml:space="preserve"> </w:t>
+      </w:r>
+      <w:r>
+        <w:rPr>
+          <w:sz w:val="22"/>
+          <w:szCs w:val="22"/>
+          <w:highlight w:val="darkCyan"/>
+          <w:lang w:val="en-US"/>
+        </w:rPr>
+        <w:t>${</w:t>
+      </w:r>
+      <w:proofErr w:type="spellStart"/>
+      <w:r>
+        <w:rPr>
+          <w:color w:val="FFFF00"/>
+          <w:sz w:val="22"/>
+          <w:szCs w:val="22"/>
+          <w:highlight w:val="darkCyan"/>
+          <w:lang w:val="en-US"/>
+        </w:rPr>
+        <w:t>fileName.model.</w:t>
+      </w:r>
+      <w:proofErr w:type="gramStart"/>
+      <w:r>
+        <w:rPr>
+          <w:color w:val="FFFF00"/>
+          <w:sz w:val="22"/>
+          <w:szCs w:val="22"/>
+          <w:highlight w:val="darkCyan"/>
+          <w:lang w:val="en-US"/>
+        </w:rPr>
+        <w:t>borrowerTelephone</w:t>
+      </w:r>
+      <w:proofErr w:type="spellEnd"/>
+      <w:r>
+        <w:rPr>
+          <w:sz w:val="22"/>
+          <w:szCs w:val="22"/>
+          <w:highlight w:val="darkCyan"/>
+          <w:lang w:val="en-US"/>
+        </w:rPr>
+        <w:t>}</w:t>
+      </w:r>
+      <w:r>
+        <w:rPr>
+          <w:sz w:val="22"/>
+          <w:szCs w:val="22"/>
+          <w:highlight w:val="darkCyan"/>
+          <w:lang w:val="en-US"/>
+        </w:rPr>
+        <w:t>&lt;</w:t>
+      </w:r>
+      <w:proofErr w:type="gramEnd"/>
+      <w:r>
+        <w:rPr>
+          <w:sz w:val="22"/>
+          <w:szCs w:val="22"/>
+          <w:highlight w:val="darkCyan"/>
+          <w:lang w:val="en-US"/>
+        </w:rPr>
+        <w:t>/#if&gt;</w:t>
+      </w:r>
+    </w:p>
+    <w:p>
+      <w:pPr>
+        <w:widowControl w:val="0"/>
+        <w:jc w:val="both"/>
+        <w:rPr>
+          <w:sz w:val="22"/>
+          <w:szCs w:val="22"/>
           <w:highlight w:val="darkCyan"/>
           <w:lang w:val="en-US"/>
         </w:rPr>
@@ -19125,81 +19195,6 @@
           <w:docGrid w:linePitch="360"/>
         </w:sectPr>
       </w:pPr>
-      <w:r>
-        <w:rPr>
-          <w:sz w:val="22"/>
-          <w:szCs w:val="22"/>
-          <w:highlight w:val="yellow"/>
-        </w:rPr>
-        <w:t>Телефон</w:t>
-      </w:r>
-      <w:r>
-        <w:rPr>
-          <w:sz w:val="22"/>
-          <w:szCs w:val="22"/>
-          <w:highlight w:val="yellow"/>
-          <w:lang w:val="en-US"/>
-        </w:rPr>
-        <w:t>:</w:t>
-      </w:r>
-      <w:r>
-        <w:rPr>
-          <w:sz w:val="22"/>
-          <w:szCs w:val="22"/>
-          <w:highlight w:val="yellow"/>
-          <w:lang w:val="en-US"/>
-        </w:rPr>
-        <w:t xml:space="preserve"> </w:t>
-      </w:r>
-      <w:r>
-        <w:rPr>
-          <w:sz w:val="22"/>
-          <w:szCs w:val="22"/>
-          <w:highlight w:val="darkCyan"/>
-          <w:lang w:val="en-US"/>
-        </w:rPr>
-        <w:t>${</w:t>
-      </w:r>
-      <w:proofErr w:type="spellStart"/>
-      <w:r>
-        <w:rPr>
-          <w:color w:val="FFFF00"/>
-          <w:sz w:val="22"/>
-          <w:szCs w:val="22"/>
-          <w:highlight w:val="darkCyan"/>
-          <w:lang w:val="en-US"/>
-        </w:rPr>
-        <w:t>fileName.model.</w:t>
-      </w:r>
-      <w:r>
-        <w:rPr>
-          <w:color w:val="FFFF00"/>
-          <w:sz w:val="22"/>
-          <w:szCs w:val="22"/>
-          <w:highlight w:val="darkCyan"/>
-          <w:lang w:val="en-US"/>
-        </w:rPr>
-        <w:t>borrowerTelephone</w:t>
-      </w:r>
-      <w:proofErr w:type="spellEnd"/>
-      <w:r>
-        <w:rPr>
-          <w:sz w:val="22"/>
-          <w:szCs w:val="22"/>
-          <w:highlight w:val="darkCyan"/>
-          <w:lang w:val="en-US"/>
-        </w:rPr>
-        <w:t>}</w:t>
-      </w:r>
-      <w:r>
-        <w:rPr>
-          <w:sz w:val="22"/>
-          <w:szCs w:val="22"/>
-          <w:highlight w:val="darkCyan"/>
-          <w:lang w:val="en-US"/>
-        </w:rPr>
-        <w:t>&lt;/#if&gt;</w:t>
-      </w:r>
     </w:p>
     <w:p>
       <w:pPr>
@@ -19211,6 +19206,8 @@
           <w:lang w:val="en-US"/>
         </w:rPr>
       </w:pPr>
+      <w:bookmarkStart w:id="5" w:name="_GoBack"/>
+      <w:bookmarkEnd w:id="5"/>
     </w:p>
     <w:p>
       <w:pPr>
@@ -21754,7 +21751,17 @@
                 <w:highlight w:val="darkCyan"/>
                 <w:lang w:val="en-US"/>
               </w:rPr>
-              <w:t>fileName.model.</w:t>
+              <w:t>fileName.</w:t>
+            </w:r>
+            <w:r>
+              <w:rPr>
+                <w:color w:val="FFFF00"/>
+                <w:sz w:val="22"/>
+                <w:szCs w:val="22"/>
+                <w:highlight w:val="darkCyan"/>
+                <w:lang w:val="en-US"/>
+              </w:rPr>
+              <w:t>model.</w:t>
             </w:r>
             <w:r>
               <w:rPr>
@@ -25023,8 +25030,6 @@
                     </w:rPr>
                     <w:t xml:space="preserve"> = ${</w:t>
                   </w:r>
-                  <w:bookmarkStart w:id="5" w:name="_GoBack"/>
-                  <w:bookmarkEnd w:id="5"/>
                   <w:proofErr w:type="spellStart"/>
                   <w:r>
                     <w:rPr>
@@ -25034,7 +25039,7 @@
                       <w:highlight w:val="darkCyan"/>
                       <w:lang w:val="en-US"/>
                     </w:rPr>
-                    <w:t>fileName.model</w:t>
+                    <w:t>fileName.</w:t>
                   </w:r>
                   <w:r>
                     <w:rPr>
@@ -25044,7 +25049,7 @@
                       <w:highlight w:val="darkCyan"/>
                       <w:lang w:val="en-US"/>
                     </w:rPr>
-                    <w:t>.</w:t>
+                    <w:t>model.</w:t>
                   </w:r>
                   <w:r>
                     <w:rPr>
@@ -25686,6 +25691,7 @@
               </w:numPr>
               <w:jc w:val="center"/>
               <w:rPr>
+                <w:rFonts w:ascii="Times New Roman" w:hAnsi="Times New Roman" w:cs="Times New Roman"/>
                 <w:lang w:val="en-US"/>
               </w:rPr>
             </w:pPr>
@@ -25983,6 +25989,7 @@
               </w:numPr>
               <w:jc w:val="center"/>
               <w:rPr>
+                <w:rFonts w:ascii="Times New Roman" w:hAnsi="Times New Roman" w:cs="Times New Roman"/>
                 <w:lang w:val="en-US"/>
               </w:rPr>
             </w:pPr>
@@ -27391,6 +27398,7 @@
                 <w:highlight w:val="darkCyan"/>
                 <w:lang w:val="en-US"/>
               </w:rPr>
+              <w:lastRenderedPageBreak/>
               <w:t>${</w:t>
             </w:r>
             <w:proofErr w:type="spellStart"/>
@@ -27448,7 +27456,6 @@
                 <w:szCs w:val="22"/>
                 <w:highlight w:val="yellow"/>
               </w:rPr>
-              <w:lastRenderedPageBreak/>
               <w:t>Расчетный</w:t>
             </w:r>
             <w:r>
@@ -27899,6 +27906,7 @@
               </w:numPr>
               <w:jc w:val="center"/>
               <w:rPr>
+                <w:rFonts w:ascii="Times New Roman" w:hAnsi="Times New Roman" w:cs="Times New Roman"/>
                 <w:lang w:val="en-US"/>
               </w:rPr>
             </w:pPr>
@@ -28116,6 +28124,7 @@
               <w:rPr>
                 <w:sz w:val="22"/>
                 <w:szCs w:val="22"/>
+                <w:lang w:val="en-US"/>
               </w:rPr>
             </w:pPr>
             <w:r>
@@ -28123,6 +28132,7 @@
                 <w:sz w:val="22"/>
                 <w:szCs w:val="22"/>
                 <w:highlight w:val="darkCyan"/>
+                <w:lang w:val="en-US"/>
               </w:rPr>
               <w:t>&lt;</w:t>
             </w:r>
@@ -28131,6 +28141,7 @@
                 <w:sz w:val="22"/>
                 <w:szCs w:val="22"/>
                 <w:highlight w:val="darkCyan"/>
+                <w:lang w:val="en-US"/>
               </w:rPr>
               <w:t>/#</w:t>
             </w:r>
@@ -28148,6 +28159,7 @@
                 <w:sz w:val="22"/>
                 <w:szCs w:val="22"/>
                 <w:highlight w:val="darkCyan"/>
+                <w:lang w:val="en-US"/>
               </w:rPr>
               <w:t>&gt;</w:t>
             </w:r>
@@ -28159,6 +28171,7 @@
               <w:rPr>
                 <w:sz w:val="22"/>
                 <w:szCs w:val="22"/>
+                <w:lang w:val="en-US"/>
               </w:rPr>
             </w:pPr>
             <w:r>
@@ -28166,6 +28179,7 @@
                 <w:sz w:val="22"/>
                 <w:szCs w:val="22"/>
                 <w:highlight w:val="darkCyan"/>
+                <w:lang w:val="en-US"/>
               </w:rPr>
               <w:t>&lt;#</w:t>
             </w:r>
@@ -28183,6 +28197,7 @@
                 <w:sz w:val="22"/>
                 <w:szCs w:val="22"/>
                 <w:highlight w:val="darkCyan"/>
+                <w:lang w:val="en-US"/>
               </w:rPr>
               <w:t xml:space="preserve"> </w:t>
             </w:r>
@@ -28197,102 +28212,68 @@
                 <w:highlight w:val="darkCyan"/>
                 <w:lang w:val="en-US"/>
               </w:rPr>
-              <w:t>fileName</w:t>
+              <w:t>fileName.model.</w:t>
+            </w:r>
+            <w:r>
+              <w:rPr>
+                <w:bCs/>
+                <w:color w:val="FFFF00"/>
+                <w:sz w:val="22"/>
+                <w:szCs w:val="22"/>
+                <w:highlight w:val="darkCyan"/>
+                <w:lang w:val="en-US"/>
+              </w:rPr>
+              <w:t>formatGar</w:t>
             </w:r>
             <w:proofErr w:type="spellEnd"/>
             <w:proofErr w:type="gramEnd"/>
             <w:r>
               <w:rPr>
                 <w:bCs/>
-                <w:color w:val="FFFF00"/>
-                <w:sz w:val="22"/>
-                <w:szCs w:val="22"/>
-                <w:highlight w:val="darkCyan"/>
-              </w:rPr>
-              <w:t>.</w:t>
-            </w:r>
-            <w:proofErr w:type="spellStart"/>
-            <w:proofErr w:type="gramStart"/>
+                <w:sz w:val="22"/>
+                <w:szCs w:val="22"/>
+                <w:highlight w:val="darkCyan"/>
+                <w:lang w:val="en-US"/>
+              </w:rPr>
+              <w:t xml:space="preserve"> == </w:t>
+            </w:r>
             <w:r>
               <w:rPr>
                 <w:bCs/>
-                <w:color w:val="FFFF00"/>
-                <w:sz w:val="22"/>
-                <w:szCs w:val="22"/>
-                <w:highlight w:val="darkCyan"/>
-                <w:lang w:val="en-US"/>
-              </w:rPr>
-              <w:t>model</w:t>
-            </w:r>
-            <w:proofErr w:type="spellEnd"/>
-            <w:proofErr w:type="gramEnd"/>
+                <w:sz w:val="22"/>
+                <w:szCs w:val="22"/>
+                <w:highlight w:val="darkCyan"/>
+                <w:lang w:val="en-US"/>
+              </w:rPr>
+              <w:t>"</w:t>
+            </w:r>
             <w:r>
               <w:rPr>
                 <w:bCs/>
-                <w:color w:val="FFFF00"/>
-                <w:sz w:val="22"/>
-                <w:szCs w:val="22"/>
-                <w:highlight w:val="darkCyan"/>
-              </w:rPr>
-              <w:t>.</w:t>
-            </w:r>
-            <w:proofErr w:type="spellStart"/>
-            <w:proofErr w:type="gramStart"/>
+                <w:sz w:val="22"/>
+                <w:szCs w:val="22"/>
+                <w:highlight w:val="darkCyan"/>
+                <w:lang w:val="en-US"/>
+              </w:rPr>
+              <w:t>0</w:t>
+            </w:r>
             <w:r>
               <w:rPr>
                 <w:bCs/>
-                <w:color w:val="FFFF00"/>
-                <w:sz w:val="22"/>
-                <w:szCs w:val="22"/>
-                <w:highlight w:val="darkCyan"/>
-                <w:lang w:val="en-US"/>
-              </w:rPr>
-              <w:t>formatGar</w:t>
-            </w:r>
-            <w:proofErr w:type="spellEnd"/>
-            <w:proofErr w:type="gramEnd"/>
+                <w:sz w:val="22"/>
+                <w:szCs w:val="22"/>
+                <w:highlight w:val="darkCyan"/>
+                <w:lang w:val="en-US"/>
+              </w:rPr>
+              <w:t>"</w:t>
+            </w:r>
             <w:r>
               <w:rPr>
                 <w:bCs/>
                 <w:sz w:val="22"/>
                 <w:szCs w:val="22"/>
                 <w:highlight w:val="darkCyan"/>
-              </w:rPr>
-              <w:t xml:space="preserve"> == </w:t>
-            </w:r>
-            <w:r>
-              <w:rPr>
-                <w:bCs/>
-                <w:sz w:val="22"/>
-                <w:szCs w:val="22"/>
-                <w:highlight w:val="darkCyan"/>
-              </w:rPr>
-              <w:t>"</w:t>
-            </w:r>
-            <w:r>
-              <w:rPr>
-                <w:bCs/>
-                <w:sz w:val="22"/>
-                <w:szCs w:val="22"/>
-                <w:highlight w:val="darkCyan"/>
-              </w:rPr>
-              <w:t>0</w:t>
-            </w:r>
-            <w:r>
-              <w:rPr>
-                <w:bCs/>
-                <w:sz w:val="22"/>
-                <w:szCs w:val="22"/>
-                <w:highlight w:val="darkCyan"/>
-              </w:rPr>
-              <w:t>"</w:t>
-            </w:r>
-            <w:r>
-              <w:rPr>
-                <w:bCs/>
-                <w:sz w:val="22"/>
-                <w:szCs w:val="22"/>
-                <w:highlight w:val="darkCyan"/>
+                <w:lang w:val="en-US"/>
               </w:rPr>
               <w:t>&gt;</w:t>
             </w:r>
@@ -28386,6 +28367,9 @@
                 <w:numId w:val="23"/>
               </w:numPr>
               <w:jc w:val="center"/>
+              <w:rPr>
+                <w:rFonts w:ascii="Times New Roman" w:hAnsi="Times New Roman" w:cs="Times New Roman"/>
+              </w:rPr>
             </w:pPr>
           </w:p>
         </w:tc>
@@ -28508,6 +28492,9 @@
                 <w:numId w:val="23"/>
               </w:numPr>
               <w:jc w:val="center"/>
+              <w:rPr>
+                <w:rFonts w:ascii="Times New Roman" w:hAnsi="Times New Roman" w:cs="Times New Roman"/>
+              </w:rPr>
             </w:pPr>
           </w:p>
         </w:tc>
@@ -28628,6 +28615,9 @@
                 <w:numId w:val="23"/>
               </w:numPr>
               <w:jc w:val="center"/>
+              <w:rPr>
+                <w:rFonts w:ascii="Times New Roman" w:hAnsi="Times New Roman" w:cs="Times New Roman"/>
+              </w:rPr>
             </w:pPr>
           </w:p>
         </w:tc>
@@ -28753,6 +28743,9 @@
                 <w:numId w:val="23"/>
               </w:numPr>
               <w:jc w:val="center"/>
+              <w:rPr>
+                <w:rFonts w:ascii="Times New Roman" w:hAnsi="Times New Roman" w:cs="Times New Roman"/>
+              </w:rPr>
             </w:pPr>
           </w:p>
         </w:tc>
@@ -28878,6 +28871,9 @@
                 <w:numId w:val="23"/>
               </w:numPr>
               <w:jc w:val="center"/>
+              <w:rPr>
+                <w:rFonts w:ascii="Times New Roman" w:hAnsi="Times New Roman" w:cs="Times New Roman"/>
+              </w:rPr>
             </w:pPr>
           </w:p>
         </w:tc>
@@ -29073,6 +29069,9 @@
                 <w:numId w:val="23"/>
               </w:numPr>
               <w:jc w:val="center"/>
+              <w:rPr>
+                <w:rFonts w:ascii="Times New Roman" w:hAnsi="Times New Roman" w:cs="Times New Roman"/>
+              </w:rPr>
             </w:pPr>
           </w:p>
         </w:tc>
@@ -29138,190 +29137,180 @@
                 <w:highlight w:val="darkCyan"/>
                 <w:lang w:val="en-US"/>
               </w:rPr>
+              <w:t xml:space="preserve">&lt;#list </w:t>
+            </w:r>
+            <w:proofErr w:type="spellStart"/>
+            <w:r>
+              <w:rPr>
+                <w:color w:val="FFFF00"/>
+                <w:sz w:val="22"/>
+                <w:szCs w:val="22"/>
+                <w:highlight w:val="darkCyan"/>
+                <w:lang w:val="en-US"/>
+              </w:rPr>
+              <w:t>fileName.model.</w:t>
+            </w:r>
+            <w:r>
+              <w:rPr>
+                <w:color w:val="FFFF00"/>
+                <w:sz w:val="22"/>
+                <w:szCs w:val="22"/>
+                <w:highlight w:val="darkCyan"/>
+                <w:lang w:val="en-US"/>
+              </w:rPr>
+              <w:t>opfList.opf</w:t>
+            </w:r>
+            <w:proofErr w:type="spellEnd"/>
+            <w:r>
+              <w:rPr>
+                <w:color w:val="FF0000"/>
+                <w:sz w:val="22"/>
+                <w:szCs w:val="22"/>
+                <w:highlight w:val="darkCyan"/>
+                <w:lang w:val="en-US"/>
+              </w:rPr>
+              <w:t xml:space="preserve"> </w:t>
+            </w:r>
+            <w:r>
+              <w:rPr>
+                <w:sz w:val="22"/>
+                <w:szCs w:val="22"/>
+                <w:highlight w:val="darkCyan"/>
+                <w:lang w:val="en-US"/>
+              </w:rPr>
+              <w:t>as</w:t>
+            </w:r>
+            <w:r>
+              <w:rPr>
+                <w:sz w:val="22"/>
+                <w:szCs w:val="22"/>
+                <w:highlight w:val="darkCyan"/>
+                <w:lang w:val="en-US"/>
+              </w:rPr>
+              <w:t xml:space="preserve"> </w:t>
+            </w:r>
+            <w:proofErr w:type="spellStart"/>
+            <w:r>
+              <w:rPr>
+                <w:color w:val="FF0000"/>
+                <w:sz w:val="22"/>
+                <w:szCs w:val="22"/>
+                <w:highlight w:val="darkCyan"/>
+                <w:lang w:val="en-US"/>
+              </w:rPr>
+              <w:t>vidg</w:t>
+            </w:r>
+            <w:proofErr w:type="spellEnd"/>
+            <w:r>
+              <w:rPr>
+                <w:color w:val="FF0000"/>
+                <w:sz w:val="22"/>
+                <w:szCs w:val="22"/>
+                <w:highlight w:val="darkCyan"/>
+                <w:lang w:val="en-US"/>
+              </w:rPr>
+              <w:t xml:space="preserve"> </w:t>
+            </w:r>
+            <w:r>
+              <w:rPr>
+                <w:sz w:val="22"/>
+                <w:szCs w:val="22"/>
+                <w:highlight w:val="darkCyan"/>
+                <w:lang w:val="en-US"/>
+              </w:rPr>
+              <w:t>&gt;${</w:t>
+            </w:r>
+            <w:proofErr w:type="spellStart"/>
+            <w:r>
+              <w:rPr>
+                <w:color w:val="FF0000"/>
+                <w:sz w:val="22"/>
+                <w:szCs w:val="22"/>
+                <w:highlight w:val="darkCyan"/>
+                <w:lang w:val="en-US"/>
+              </w:rPr>
+              <w:t>vidg.</w:t>
+            </w:r>
+            <w:r>
+              <w:rPr>
+                <w:color w:val="FFFF00"/>
+                <w:sz w:val="22"/>
+                <w:szCs w:val="22"/>
+                <w:highlight w:val="darkCyan"/>
+                <w:lang w:val="en-US"/>
+              </w:rPr>
+              <w:t>nameOpf</w:t>
+            </w:r>
+            <w:proofErr w:type="spellEnd"/>
+            <w:r>
+              <w:rPr>
+                <w:sz w:val="22"/>
+                <w:szCs w:val="22"/>
+                <w:highlight w:val="darkCyan"/>
+                <w:lang w:val="en-US"/>
+              </w:rPr>
+              <w:t>}</w:t>
+            </w:r>
+            <w:r>
+              <w:rPr>
+                <w:sz w:val="22"/>
+                <w:szCs w:val="22"/>
+                <w:highlight w:val="darkCyan"/>
+                <w:lang w:val="en-US"/>
+              </w:rPr>
               <w:t>&lt;#</w:t>
             </w:r>
-            <w:r>
-              <w:rPr>
-                <w:sz w:val="22"/>
-                <w:szCs w:val="22"/>
-                <w:highlight w:val="darkCyan"/>
-                <w:lang w:val="en-US"/>
-              </w:rPr>
-              <w:t>list</w:t>
-            </w:r>
-            <w:r>
-              <w:rPr>
-                <w:sz w:val="22"/>
-                <w:szCs w:val="22"/>
-                <w:highlight w:val="darkCyan"/>
-                <w:lang w:val="en-US"/>
-              </w:rPr>
-              <w:t xml:space="preserve"> </w:t>
-            </w:r>
             <w:proofErr w:type="spellStart"/>
             <w:r>
               <w:rPr>
-                <w:color w:val="FFFF00"/>
-                <w:sz w:val="22"/>
-                <w:szCs w:val="22"/>
-                <w:highlight w:val="darkCyan"/>
-                <w:lang w:val="en-US"/>
-              </w:rPr>
-              <w:t>fileName.model.</w:t>
-            </w:r>
-            <w:r>
-              <w:rPr>
-                <w:color w:val="FFFF00"/>
-                <w:sz w:val="22"/>
-                <w:szCs w:val="22"/>
-                <w:highlight w:val="darkCyan"/>
-                <w:lang w:val="en-US"/>
-              </w:rPr>
-              <w:t>opfList</w:t>
-            </w:r>
-            <w:r>
-              <w:rPr>
-                <w:color w:val="FFFF00"/>
-                <w:sz w:val="22"/>
-                <w:szCs w:val="22"/>
-                <w:highlight w:val="darkCyan"/>
-                <w:lang w:val="en-US"/>
-              </w:rPr>
-              <w:t>.</w:t>
-            </w:r>
-            <w:r>
-              <w:rPr>
-                <w:color w:val="FFFF00"/>
-                <w:sz w:val="22"/>
-                <w:szCs w:val="22"/>
-                <w:highlight w:val="darkCyan"/>
-                <w:lang w:val="en-US"/>
-              </w:rPr>
-              <w:t>opf</w:t>
+                <w:sz w:val="22"/>
+                <w:szCs w:val="22"/>
+                <w:highlight w:val="darkCyan"/>
+                <w:lang w:val="en-US"/>
+              </w:rPr>
+              <w:t>sep</w:t>
             </w:r>
             <w:proofErr w:type="spellEnd"/>
             <w:r>
               <w:rPr>
-                <w:color w:val="FF0000"/>
-                <w:sz w:val="22"/>
-                <w:szCs w:val="22"/>
-                <w:highlight w:val="darkCyan"/>
-                <w:lang w:val="en-US"/>
-              </w:rPr>
-              <w:t xml:space="preserve"> </w:t>
-            </w:r>
-            <w:r>
-              <w:rPr>
-                <w:sz w:val="22"/>
-                <w:szCs w:val="22"/>
-                <w:highlight w:val="darkCyan"/>
-                <w:lang w:val="en-US"/>
-              </w:rPr>
-              <w:t>as</w:t>
-            </w:r>
-            <w:r>
-              <w:rPr>
-                <w:sz w:val="22"/>
-                <w:szCs w:val="22"/>
-                <w:highlight w:val="darkCyan"/>
-                <w:lang w:val="en-US"/>
-              </w:rPr>
-              <w:t xml:space="preserve"> </w:t>
+                <w:sz w:val="22"/>
+                <w:szCs w:val="22"/>
+                <w:highlight w:val="darkCyan"/>
+                <w:lang w:val="en-US"/>
+              </w:rPr>
+              <w:t>&gt;</w:t>
+            </w:r>
+            <w:r>
+              <w:rPr>
+                <w:sz w:val="22"/>
+                <w:szCs w:val="22"/>
+                <w:highlight w:val="yellow"/>
+                <w:lang w:val="en-US"/>
+              </w:rPr>
+              <w:t>;</w:t>
+            </w:r>
+            <w:r>
+              <w:rPr>
+                <w:sz w:val="22"/>
+                <w:szCs w:val="22"/>
+                <w:highlight w:val="darkCyan"/>
+                <w:lang w:val="en-US"/>
+              </w:rPr>
+              <w:t>&lt;/#</w:t>
             </w:r>
             <w:proofErr w:type="spellStart"/>
             <w:r>
               <w:rPr>
-                <w:color w:val="FF0000"/>
-                <w:sz w:val="22"/>
-                <w:szCs w:val="22"/>
-                <w:highlight w:val="darkCyan"/>
-                <w:lang w:val="en-US"/>
-              </w:rPr>
-              <w:t>vidg</w:t>
+                <w:sz w:val="22"/>
+                <w:szCs w:val="22"/>
+                <w:highlight w:val="darkCyan"/>
+                <w:lang w:val="en-US"/>
+              </w:rPr>
+              <w:t>sep</w:t>
             </w:r>
             <w:proofErr w:type="spellEnd"/>
             <w:r>
               <w:rPr>
-                <w:color w:val="FF0000"/>
-                <w:sz w:val="22"/>
-                <w:szCs w:val="22"/>
-                <w:highlight w:val="darkCyan"/>
-                <w:lang w:val="en-US"/>
-              </w:rPr>
-              <w:t xml:space="preserve"> </w:t>
-            </w:r>
-            <w:r>
-              <w:rPr>
-                <w:sz w:val="22"/>
-                <w:szCs w:val="22"/>
-                <w:highlight w:val="darkCyan"/>
-                <w:lang w:val="en-US"/>
-              </w:rPr>
-              <w:t>&gt;${</w:t>
-            </w:r>
-            <w:proofErr w:type="spellStart"/>
-            <w:r>
-              <w:rPr>
-                <w:color w:val="FF0000"/>
-                <w:sz w:val="22"/>
-                <w:szCs w:val="22"/>
-                <w:highlight w:val="darkCyan"/>
-                <w:lang w:val="en-US"/>
-              </w:rPr>
-              <w:t>vidg</w:t>
-            </w:r>
-            <w:r>
-              <w:rPr>
-                <w:color w:val="FF0000"/>
-                <w:sz w:val="22"/>
-                <w:szCs w:val="22"/>
-                <w:highlight w:val="darkCyan"/>
-                <w:lang w:val="en-US"/>
-              </w:rPr>
-              <w:t>.</w:t>
-            </w:r>
-            <w:r>
-              <w:rPr>
-                <w:color w:val="FFFF00"/>
-                <w:sz w:val="22"/>
-                <w:szCs w:val="22"/>
-                <w:highlight w:val="darkCyan"/>
-                <w:lang w:val="en-US"/>
-              </w:rPr>
-              <w:t>nameOpf</w:t>
-            </w:r>
-            <w:proofErr w:type="spellEnd"/>
-            <w:r>
-              <w:rPr>
-                <w:sz w:val="22"/>
-                <w:szCs w:val="22"/>
-                <w:highlight w:val="darkCyan"/>
-                <w:lang w:val="en-US"/>
-              </w:rPr>
-              <w:t>}</w:t>
-            </w:r>
-            <w:r>
-              <w:rPr>
-                <w:sz w:val="22"/>
-                <w:szCs w:val="22"/>
-                <w:highlight w:val="darkCyan"/>
-                <w:lang w:val="en-US"/>
-              </w:rPr>
-              <w:t>&lt;#</w:t>
-            </w:r>
-            <w:proofErr w:type="spellStart"/>
-            <w:r>
-              <w:rPr>
-                <w:sz w:val="22"/>
-                <w:szCs w:val="22"/>
-                <w:highlight w:val="darkCyan"/>
-                <w:lang w:val="en-US"/>
-              </w:rPr>
-              <w:t>sep</w:t>
-            </w:r>
-            <w:proofErr w:type="spellEnd"/>
-            <w:r>
-              <w:rPr>
                 <w:sz w:val="22"/>
                 <w:szCs w:val="22"/>
                 <w:highlight w:val="darkCyan"/>
@@ -29333,44 +29322,6 @@
               <w:rPr>
                 <w:sz w:val="22"/>
                 <w:szCs w:val="22"/>
-                <w:highlight w:val="yellow"/>
-                <w:lang w:val="en-US"/>
-              </w:rPr>
-              <w:t>;</w:t>
-            </w:r>
-            <w:r>
-              <w:rPr>
-                <w:sz w:val="22"/>
-                <w:szCs w:val="22"/>
-                <w:highlight w:val="darkCyan"/>
-                <w:lang w:val="en-US"/>
-              </w:rPr>
-              <w:t>&lt;/#</w:t>
-            </w:r>
-            <w:proofErr w:type="spellStart"/>
-            <w:r>
-              <w:rPr>
-                <w:sz w:val="22"/>
-                <w:szCs w:val="22"/>
-                <w:highlight w:val="darkCyan"/>
-                <w:lang w:val="en-US"/>
-              </w:rPr>
-              <w:t>sep</w:t>
-            </w:r>
-            <w:proofErr w:type="spellEnd"/>
-            <w:r>
-              <w:rPr>
-                <w:sz w:val="22"/>
-                <w:szCs w:val="22"/>
-                <w:highlight w:val="darkCyan"/>
-                <w:lang w:val="en-US"/>
-              </w:rPr>
-              <w:t>&gt;</w:t>
-            </w:r>
-            <w:r>
-              <w:rPr>
-                <w:sz w:val="22"/>
-                <w:szCs w:val="22"/>
                 <w:highlight w:val="darkCyan"/>
                 <w:lang w:val="en-US"/>
               </w:rPr>
@@ -29383,25 +29334,7 @@
                 <w:highlight w:val="darkCyan"/>
                 <w:lang w:val="en-US"/>
               </w:rPr>
-              <w:t>/#</w:t>
-            </w:r>
-            <w:r>
-              <w:rPr>
-                <w:sz w:val="22"/>
-                <w:szCs w:val="22"/>
-                <w:highlight w:val="darkCyan"/>
-                <w:lang w:val="en-US"/>
-              </w:rPr>
-              <w:t>list</w:t>
-            </w:r>
-            <w:r>
-              <w:rPr>
-                <w:sz w:val="22"/>
-                <w:szCs w:val="22"/>
-                <w:highlight w:val="darkCyan"/>
-                <w:lang w:val="en-US"/>
-              </w:rPr>
-              <w:t>&gt;</w:t>
+              <w:t>/#list&gt;</w:t>
             </w:r>
           </w:p>
         </w:tc>
@@ -29431,6 +29364,7 @@
               </w:numPr>
               <w:jc w:val="center"/>
               <w:rPr>
+                <w:rFonts w:ascii="Times New Roman" w:hAnsi="Times New Roman" w:cs="Times New Roman"/>
                 <w:lang w:val="en-US"/>
               </w:rPr>
             </w:pPr>
@@ -29840,6 +29774,9 @@
                 <w:numId w:val="23"/>
               </w:numPr>
               <w:jc w:val="center"/>
+              <w:rPr>
+                <w:rFonts w:ascii="Times New Roman" w:hAnsi="Times New Roman" w:cs="Times New Roman"/>
+              </w:rPr>
             </w:pPr>
           </w:p>
         </w:tc>
@@ -30083,7 +30020,6 @@
                 <w:highlight w:val="darkCyan"/>
                 <w:lang w:val="en-US"/>
               </w:rPr>
-              <w:lastRenderedPageBreak/>
               <w:t>&lt;</w:t>
             </w:r>
             <w:r>
@@ -30274,6 +30210,9 @@
                 <w:numId w:val="23"/>
               </w:numPr>
               <w:jc w:val="center"/>
+              <w:rPr>
+                <w:rFonts w:ascii="Times New Roman" w:hAnsi="Times New Roman" w:cs="Times New Roman"/>
+              </w:rPr>
             </w:pPr>
           </w:p>
         </w:tc>
@@ -30817,6 +30756,9 @@
                 <w:numId w:val="23"/>
               </w:numPr>
               <w:jc w:val="center"/>
+              <w:rPr>
+                <w:rFonts w:ascii="Times New Roman" w:hAnsi="Times New Roman" w:cs="Times New Roman"/>
+              </w:rPr>
             </w:pPr>
           </w:p>
         </w:tc>
@@ -31179,19 +31121,32 @@
               <w:rPr>
                 <w:bCs/>
                 <w:sz w:val="22"/>
+                <w:szCs w:val="22"/>
               </w:rPr>
             </w:pPr>
             <w:r>
               <w:rPr>
                 <w:bCs/>
                 <w:sz w:val="22"/>
+                <w:szCs w:val="22"/>
                 <w:highlight w:val="yellow"/>
               </w:rPr>
-              <w:t xml:space="preserve">Обязательство по Гарантии подлежит исполнению Гарантом не позднее 5 (Пяти) рабочих дней со дня получения Гарантом требования об уплате денежной суммы по Гарантии, </w:t>
-            </w:r>
-            <w:r>
-              <w:rPr>
-                <w:sz w:val="22"/>
+              <w:t xml:space="preserve">Обязательство по Гарантии подлежит исполнению Гарантом не позднее 5 (Пяти) рабочих дней со дня получения Гарантом </w:t>
+            </w:r>
+            <w:r>
+              <w:rPr>
+                <w:bCs/>
+                <w:sz w:val="22"/>
+                <w:szCs w:val="22"/>
+                <w:highlight w:val="yellow"/>
+              </w:rPr>
+              <w:lastRenderedPageBreak/>
+              <w:t xml:space="preserve">требования об уплате денежной суммы по Гарантии, </w:t>
+            </w:r>
+            <w:r>
+              <w:rPr>
+                <w:sz w:val="22"/>
+                <w:szCs w:val="22"/>
                 <w:highlight w:val="yellow"/>
               </w:rPr>
               <w:t xml:space="preserve">оформленного в виде документа на бумажном носителе или электронного документа в соответствии с гражданским законодательством Российской Федерации с особенностями, установленными </w:t>
@@ -31200,6 +31155,7 @@
               <w:r>
                 <w:rPr>
                   <w:sz w:val="22"/>
+                  <w:szCs w:val="22"/>
                   <w:highlight w:val="yellow"/>
                 </w:rPr>
                 <w:t>статьей 76</w:t>
@@ -31208,6 +31164,7 @@
             <w:r>
               <w:rPr>
                 <w:sz w:val="22"/>
+                <w:szCs w:val="22"/>
                 <w:highlight w:val="yellow"/>
               </w:rPr>
               <w:t xml:space="preserve"> Федерального закона </w:t>
@@ -31216,6 +31173,7 @@
               <w:rPr>
                 <w:bCs/>
                 <w:sz w:val="22"/>
+                <w:szCs w:val="22"/>
                 <w:highlight w:val="yellow"/>
               </w:rPr>
               <w:t>от 03.08.2018 № 289-ФЗ «О таможенном регулировании в Российской Федерации и о внесении изменений в отдельные законодательные акты российской Федерации».</w:t>
@@ -31279,6 +31237,9 @@
                 <w:numId w:val="23"/>
               </w:numPr>
               <w:jc w:val="center"/>
+              <w:rPr>
+                <w:rFonts w:ascii="Times New Roman" w:hAnsi="Times New Roman" w:cs="Times New Roman"/>
+              </w:rPr>
             </w:pPr>
           </w:p>
         </w:tc>
@@ -31346,27 +31307,7 @@
                 <w:highlight w:val="darkCyan"/>
                 <w:lang w:val="en-US"/>
               </w:rPr>
-              <w:t>&lt;#</w:t>
-            </w:r>
-            <w:r>
-              <w:rPr>
-                <w:bCs/>
-                <w:sz w:val="22"/>
-                <w:szCs w:val="22"/>
-                <w:highlight w:val="darkCyan"/>
-                <w:lang w:val="en-US"/>
-              </w:rPr>
-              <w:t>if</w:t>
-            </w:r>
-            <w:r>
-              <w:rPr>
-                <w:bCs/>
-                <w:sz w:val="22"/>
-                <w:szCs w:val="22"/>
-                <w:highlight w:val="darkCyan"/>
-                <w:lang w:val="en-US"/>
-              </w:rPr>
-              <w:t xml:space="preserve"> </w:t>
+              <w:t xml:space="preserve">&lt;#if </w:t>
             </w:r>
             <w:proofErr w:type="spellStart"/>
             <w:proofErr w:type="gramStart"/>
@@ -31522,6 +31463,7 @@
             <w:r>
               <w:rPr>
                 <w:rStyle w:val="aff9"/>
+                <w:szCs w:val="22"/>
                 <w:highlight w:val="darkCyan"/>
               </w:rPr>
               <w:t>${</w:t>
@@ -31531,6 +31473,7 @@
               <w:rPr>
                 <w:rStyle w:val="aff9"/>
                 <w:color w:val="FFFF00"/>
+                <w:szCs w:val="22"/>
                 <w:highlight w:val="darkCyan"/>
               </w:rPr>
               <w:t>fileName.model.</w:t>
@@ -31539,6 +31482,7 @@
               <w:rPr>
                 <w:rStyle w:val="aff9"/>
                 <w:color w:val="FFFF00"/>
+                <w:szCs w:val="22"/>
                 <w:highlight w:val="darkCyan"/>
               </w:rPr>
               <w:t>codeOrgana</w:t>
@@ -31547,6 +31491,7 @@
             <w:r>
               <w:rPr>
                 <w:rStyle w:val="aff9"/>
+                <w:szCs w:val="22"/>
                 <w:highlight w:val="darkCyan"/>
               </w:rPr>
               <w:t>}</w:t>
@@ -31633,6 +31578,8 @@
             </w:r>
             <w:r>
               <w:rPr>
+                <w:sz w:val="22"/>
+                <w:szCs w:val="22"/>
                 <w:highlight w:val="yellow"/>
               </w:rPr>
               <w:t>.</w:t>
@@ -31804,6 +31751,7 @@
               <w:rPr>
                 <w:iCs/>
                 <w:sz w:val="22"/>
+                <w:szCs w:val="22"/>
                 <w:lang w:val="en-US"/>
               </w:rPr>
             </w:pPr>
@@ -31811,6 +31759,7 @@
               <w:rPr>
                 <w:iCs/>
                 <w:sz w:val="22"/>
+                <w:szCs w:val="22"/>
                 <w:highlight w:val="yellow"/>
               </w:rPr>
               <w:t>Код</w:t>
@@ -31819,6 +31768,7 @@
               <w:rPr>
                 <w:iCs/>
                 <w:sz w:val="22"/>
+                <w:szCs w:val="22"/>
                 <w:highlight w:val="yellow"/>
                 <w:lang w:val="en-US"/>
               </w:rPr>
@@ -31828,6 +31778,7 @@
               <w:rPr>
                 <w:iCs/>
                 <w:sz w:val="22"/>
+                <w:szCs w:val="22"/>
                 <w:highlight w:val="yellow"/>
               </w:rPr>
               <w:t>таможенного</w:t>
@@ -31836,6 +31787,7 @@
               <w:rPr>
                 <w:iCs/>
                 <w:sz w:val="22"/>
+                <w:szCs w:val="22"/>
                 <w:highlight w:val="yellow"/>
                 <w:lang w:val="en-US"/>
               </w:rPr>
@@ -31845,6 +31797,7 @@
               <w:rPr>
                 <w:iCs/>
                 <w:sz w:val="22"/>
+                <w:szCs w:val="22"/>
                 <w:highlight w:val="yellow"/>
               </w:rPr>
               <w:t>органа</w:t>
@@ -31853,6 +31806,7 @@
               <w:rPr>
                 <w:iCs/>
                 <w:sz w:val="22"/>
+                <w:szCs w:val="22"/>
                 <w:highlight w:val="yellow"/>
                 <w:lang w:val="en-US"/>
               </w:rPr>
@@ -31861,6 +31815,7 @@
             <w:r>
               <w:rPr>
                 <w:rStyle w:val="aff9"/>
+                <w:szCs w:val="22"/>
                 <w:highlight w:val="darkCyan"/>
                 <w:lang w:val="en-US"/>
               </w:rPr>
@@ -31871,6 +31826,7 @@
               <w:rPr>
                 <w:rStyle w:val="aff9"/>
                 <w:color w:val="FFFF00"/>
+                <w:szCs w:val="22"/>
                 <w:highlight w:val="darkCyan"/>
                 <w:lang w:val="en-US"/>
               </w:rPr>
@@ -31880,6 +31836,7 @@
               <w:rPr>
                 <w:rStyle w:val="aff9"/>
                 <w:color w:val="FFFF00"/>
+                <w:szCs w:val="22"/>
                 <w:highlight w:val="darkCyan"/>
                 <w:lang w:val="en-US"/>
               </w:rPr>
@@ -31889,6 +31846,7 @@
             <w:r>
               <w:rPr>
                 <w:rStyle w:val="aff9"/>
+                <w:szCs w:val="22"/>
                 <w:highlight w:val="darkCyan"/>
                 <w:lang w:val="en-US"/>
               </w:rPr>
@@ -31898,6 +31856,7 @@
               <w:rPr>
                 <w:iCs/>
                 <w:sz w:val="22"/>
+                <w:szCs w:val="22"/>
                 <w:highlight w:val="yellow"/>
                 <w:lang w:val="en-US"/>
               </w:rPr>
@@ -31909,6 +31868,7 @@
               <w:rPr>
                 <w:iCs/>
                 <w:sz w:val="22"/>
+                <w:szCs w:val="22"/>
                 <w:lang w:val="en-US"/>
               </w:rPr>
             </w:pPr>
@@ -31916,6 +31876,7 @@
               <w:rPr>
                 <w:iCs/>
                 <w:sz w:val="22"/>
+                <w:szCs w:val="22"/>
                 <w:highlight w:val="yellow"/>
               </w:rPr>
               <w:t>Место</w:t>
@@ -31924,6 +31885,7 @@
               <w:rPr>
                 <w:iCs/>
                 <w:sz w:val="22"/>
+                <w:szCs w:val="22"/>
                 <w:highlight w:val="yellow"/>
                 <w:lang w:val="en-US"/>
               </w:rPr>
@@ -31933,6 +31895,7 @@
               <w:rPr>
                 <w:iCs/>
                 <w:sz w:val="22"/>
+                <w:szCs w:val="22"/>
                 <w:highlight w:val="yellow"/>
               </w:rPr>
               <w:t>нахождения</w:t>
@@ -31941,6 +31904,7 @@
               <w:rPr>
                 <w:iCs/>
                 <w:sz w:val="22"/>
+                <w:szCs w:val="22"/>
                 <w:highlight w:val="yellow"/>
                 <w:lang w:val="en-US"/>
               </w:rPr>
@@ -31950,6 +31914,7 @@
               <w:rPr>
                 <w:iCs/>
                 <w:sz w:val="22"/>
+                <w:szCs w:val="22"/>
                 <w:highlight w:val="yellow"/>
                 <w:lang w:val="en-US"/>
               </w:rPr>
@@ -31999,6 +31964,7 @@
               <w:rPr>
                 <w:iCs/>
                 <w:sz w:val="22"/>
+                <w:szCs w:val="22"/>
                 <w:highlight w:val="yellow"/>
                 <w:lang w:val="en-US"/>
               </w:rPr>
@@ -32016,6 +31982,7 @@
               <w:rPr>
                 <w:iCs/>
                 <w:sz w:val="22"/>
+                <w:szCs w:val="22"/>
                 <w:highlight w:val="darkCyan"/>
               </w:rPr>
               <w:t>&lt;</w:t>
@@ -32024,6 +31991,7 @@
               <w:rPr>
                 <w:iCs/>
                 <w:sz w:val="22"/>
+                <w:szCs w:val="22"/>
                 <w:highlight w:val="darkCyan"/>
               </w:rPr>
               <w:t>/#</w:t>
@@ -32032,6 +32000,7 @@
               <w:rPr>
                 <w:iCs/>
                 <w:sz w:val="22"/>
+                <w:szCs w:val="22"/>
                 <w:highlight w:val="darkCyan"/>
                 <w:lang w:val="en-US"/>
               </w:rPr>
@@ -32041,6 +32010,7 @@
               <w:rPr>
                 <w:iCs/>
                 <w:sz w:val="22"/>
+                <w:szCs w:val="22"/>
                 <w:highlight w:val="darkCyan"/>
               </w:rPr>
               <w:t>&gt;</w:t>
@@ -32208,6 +32178,7 @@
               </w:numPr>
               <w:jc w:val="center"/>
               <w:rPr>
+                <w:rFonts w:ascii="Times New Roman" w:hAnsi="Times New Roman" w:cs="Times New Roman"/>
                 <w:lang w:val="en-US"/>
               </w:rPr>
             </w:pPr>
@@ -32312,6 +32283,9 @@
                 <w:numId w:val="23"/>
               </w:numPr>
               <w:jc w:val="center"/>
+              <w:rPr>
+                <w:rFonts w:ascii="Times New Roman" w:hAnsi="Times New Roman" w:cs="Times New Roman"/>
+              </w:rPr>
             </w:pPr>
           </w:p>
         </w:tc>
@@ -32464,7 +32438,6 @@
                 <w:sz w:val="22"/>
                 <w:szCs w:val="22"/>
                 <w:highlight w:val="darkCyan"/>
-                <w:lang w:val="en-US"/>
               </w:rPr>
             </w:pPr>
             <w:r>
@@ -32472,7 +32445,6 @@
                 <w:sz w:val="22"/>
                 <w:szCs w:val="22"/>
                 <w:highlight w:val="darkCyan"/>
-                <w:lang w:val="en-US"/>
               </w:rPr>
               <w:t>{</w:t>
             </w:r>
@@ -32492,7 +32464,6 @@
                 <w:sz w:val="22"/>
                 <w:szCs w:val="22"/>
                 <w:highlight w:val="darkCyan"/>
-                <w:lang w:val="en-US"/>
               </w:rPr>
               <w:t xml:space="preserve">: </w:t>
             </w:r>
@@ -32513,7 +32484,6 @@
                 <w:sz w:val="22"/>
                 <w:szCs w:val="22"/>
                 <w:highlight w:val="darkCyan"/>
-                <w:lang w:val="en-US"/>
               </w:rPr>
               <w:t xml:space="preserve"> = ${(</w:t>
             </w:r>
@@ -32527,8 +32497,9 @@
                 <w:highlight w:val="darkCyan"/>
                 <w:lang w:val="en-US"/>
               </w:rPr>
-              <w:t>fileName.model.</w:t>
-            </w:r>
+              <w:t>fileName</w:t>
+            </w:r>
+            <w:proofErr w:type="spellEnd"/>
             <w:r>
               <w:rPr>
                 <w:bCs/>
@@ -32536,11 +32507,9 @@
                 <w:sz w:val="22"/>
                 <w:szCs w:val="22"/>
                 <w:highlight w:val="darkCyan"/>
-                <w:lang w:val="en-US"/>
-              </w:rPr>
-              <w:t>productType</w:t>
-            </w:r>
-            <w:proofErr w:type="spellEnd"/>
+              </w:rPr>
+              <w:t>.</w:t>
+            </w:r>
             <w:r>
               <w:rPr>
                 <w:bCs/>
@@ -32550,6 +32519,39 @@
                 <w:highlight w:val="darkCyan"/>
                 <w:lang w:val="en-US"/>
               </w:rPr>
+              <w:t>model</w:t>
+            </w:r>
+            <w:r>
+              <w:rPr>
+                <w:bCs/>
+                <w:color w:val="FFFF00"/>
+                <w:sz w:val="22"/>
+                <w:szCs w:val="22"/>
+                <w:highlight w:val="darkCyan"/>
+              </w:rPr>
+              <w:t>.</w:t>
+            </w:r>
+            <w:proofErr w:type="spellStart"/>
+            <w:r>
+              <w:rPr>
+                <w:bCs/>
+                <w:color w:val="FFFF00"/>
+                <w:sz w:val="22"/>
+                <w:szCs w:val="22"/>
+                <w:highlight w:val="darkCyan"/>
+                <w:lang w:val="en-US"/>
+              </w:rPr>
+              <w:t>productType</w:t>
+            </w:r>
+            <w:proofErr w:type="spellEnd"/>
+            <w:r>
+              <w:rPr>
+                <w:bCs/>
+                <w:color w:val="FFFF00"/>
+                <w:sz w:val="22"/>
+                <w:szCs w:val="22"/>
+                <w:highlight w:val="darkCyan"/>
+              </w:rPr>
               <w:t xml:space="preserve"> </w:t>
             </w:r>
             <w:r>
@@ -32558,7 +32560,6 @@
                 <w:sz w:val="22"/>
                 <w:szCs w:val="22"/>
                 <w:highlight w:val="darkCyan"/>
-                <w:lang w:val="en-US"/>
               </w:rPr>
               <w:t>== "</w:t>
             </w:r>
@@ -32577,16 +32578,32 @@
                 <w:sz w:val="22"/>
                 <w:szCs w:val="22"/>
                 <w:highlight w:val="darkCyan"/>
-                <w:lang w:val="en-US"/>
-              </w:rPr>
-              <w:t xml:space="preserve">" || </w:t>
-            </w:r>
-            <w:r>
-              <w:rPr>
-                <w:sz w:val="22"/>
-                <w:szCs w:val="22"/>
-                <w:highlight w:val="darkCyan"/>
-                <w:lang w:val="en-US"/>
+              </w:rPr>
+              <w:t>" &amp;&amp;</w:t>
+            </w:r>
+            <w:r>
+              <w:rPr>
+                <w:bCs/>
+                <w:sz w:val="22"/>
+                <w:szCs w:val="22"/>
+                <w:highlight w:val="darkCyan"/>
+              </w:rPr>
+              <w:t xml:space="preserve"> </w:t>
+            </w:r>
+            <w:r>
+              <w:rPr>
+                <w:bCs/>
+                <w:sz w:val="22"/>
+                <w:szCs w:val="22"/>
+                <w:highlight w:val="darkCyan"/>
+              </w:rPr>
+              <w:t>(</w:t>
+            </w:r>
+            <w:r>
+              <w:rPr>
+                <w:sz w:val="22"/>
+                <w:szCs w:val="22"/>
+                <w:highlight w:val="darkCyan"/>
               </w:rPr>
               <w:t>["</w:t>
             </w:r>
@@ -32597,7 +32614,6 @@
                 <w:sz w:val="22"/>
                 <w:szCs w:val="22"/>
                 <w:highlight w:val="darkCyan"/>
-                <w:lang w:val="en-US"/>
               </w:rPr>
               <w:t>080100</w:t>
             </w:r>
@@ -32607,9 +32623,197 @@
                 <w:sz w:val="22"/>
                 <w:szCs w:val="22"/>
                 <w:highlight w:val="darkCyan"/>
-                <w:lang w:val="en-US"/>
-              </w:rPr>
-              <w:t>","</w:t>
+              </w:rPr>
+              <w:t>"</w:t>
+            </w:r>
+            <w:r>
+              <w:rPr>
+                <w:rFonts w:eastAsiaTheme="minorEastAsia"/>
+                <w:sz w:val="22"/>
+                <w:szCs w:val="22"/>
+                <w:highlight w:val="darkCyan"/>
+              </w:rPr>
+              <w:t>]</w:t>
+            </w:r>
+            <w:r>
+              <w:rPr>
+                <w:sz w:val="22"/>
+                <w:szCs w:val="22"/>
+                <w:highlight w:val="darkCyan"/>
+              </w:rPr>
+              <w:t>?</w:t>
+            </w:r>
+            <w:proofErr w:type="spellStart"/>
+            <w:r>
+              <w:rPr>
+                <w:sz w:val="22"/>
+                <w:szCs w:val="22"/>
+                <w:highlight w:val="darkCyan"/>
+                <w:lang w:val="en-US"/>
+              </w:rPr>
+              <w:t>seq</w:t>
+            </w:r>
+            <w:proofErr w:type="spellEnd"/>
+            <w:r>
+              <w:rPr>
+                <w:sz w:val="22"/>
+                <w:szCs w:val="22"/>
+                <w:highlight w:val="darkCyan"/>
+              </w:rPr>
+              <w:t>_</w:t>
+            </w:r>
+            <w:r>
+              <w:rPr>
+                <w:sz w:val="22"/>
+                <w:szCs w:val="22"/>
+                <w:highlight w:val="darkCyan"/>
+                <w:lang w:val="en-US"/>
+              </w:rPr>
+              <w:t>contains</w:t>
+            </w:r>
+            <w:r>
+              <w:rPr>
+                <w:sz w:val="22"/>
+                <w:szCs w:val="22"/>
+                <w:highlight w:val="darkCyan"/>
+              </w:rPr>
+              <w:t>(</w:t>
+            </w:r>
+            <w:proofErr w:type="spellStart"/>
+            <w:r>
+              <w:rPr>
+                <w:iCs/>
+                <w:color w:val="FFFF00"/>
+                <w:sz w:val="22"/>
+                <w:szCs w:val="22"/>
+                <w:highlight w:val="darkCyan"/>
+                <w:lang w:val="en-US"/>
+              </w:rPr>
+              <w:t>fileName</w:t>
+            </w:r>
+            <w:proofErr w:type="spellEnd"/>
+            <w:r>
+              <w:rPr>
+                <w:iCs/>
+                <w:color w:val="FFFF00"/>
+                <w:sz w:val="22"/>
+                <w:szCs w:val="22"/>
+                <w:highlight w:val="darkCyan"/>
+              </w:rPr>
+              <w:t>.</w:t>
+            </w:r>
+            <w:r>
+              <w:rPr>
+                <w:iCs/>
+                <w:color w:val="FFFF00"/>
+                <w:sz w:val="22"/>
+                <w:szCs w:val="22"/>
+                <w:highlight w:val="darkCyan"/>
+                <w:lang w:val="en-US"/>
+              </w:rPr>
+              <w:t>model</w:t>
+            </w:r>
+            <w:r>
+              <w:rPr>
+                <w:iCs/>
+                <w:color w:val="FFFF00"/>
+                <w:sz w:val="22"/>
+                <w:szCs w:val="22"/>
+                <w:highlight w:val="darkCyan"/>
+              </w:rPr>
+              <w:t>.</w:t>
+            </w:r>
+            <w:proofErr w:type="spellStart"/>
+            <w:r>
+              <w:rPr>
+                <w:iCs/>
+                <w:color w:val="FFFF00"/>
+                <w:sz w:val="22"/>
+                <w:szCs w:val="22"/>
+                <w:highlight w:val="darkCyan"/>
+                <w:lang w:val="en-US"/>
+              </w:rPr>
+              <w:t>opfList</w:t>
+            </w:r>
+            <w:proofErr w:type="spellEnd"/>
+            <w:r>
+              <w:rPr>
+                <w:iCs/>
+                <w:color w:val="FFFF00"/>
+                <w:sz w:val="22"/>
+                <w:szCs w:val="22"/>
+                <w:highlight w:val="darkCyan"/>
+              </w:rPr>
+              <w:t>.</w:t>
+            </w:r>
+            <w:proofErr w:type="spellStart"/>
+            <w:r>
+              <w:rPr>
+                <w:iCs/>
+                <w:color w:val="FFFF00"/>
+                <w:sz w:val="22"/>
+                <w:szCs w:val="22"/>
+                <w:highlight w:val="darkCyan"/>
+                <w:lang w:val="en-US"/>
+              </w:rPr>
+              <w:t>opf</w:t>
+            </w:r>
+            <w:proofErr w:type="spellEnd"/>
+            <w:r>
+              <w:rPr>
+                <w:iCs/>
+                <w:color w:val="FFFF00"/>
+                <w:sz w:val="22"/>
+                <w:szCs w:val="22"/>
+                <w:highlight w:val="darkCyan"/>
+              </w:rPr>
+              <w:t>.</w:t>
+            </w:r>
+            <w:proofErr w:type="spellStart"/>
+            <w:r>
+              <w:rPr>
+                <w:iCs/>
+                <w:color w:val="FFFF00"/>
+                <w:sz w:val="22"/>
+                <w:szCs w:val="22"/>
+                <w:highlight w:val="darkCyan"/>
+                <w:lang w:val="en-US"/>
+              </w:rPr>
+              <w:t>codeVidaProduct</w:t>
+            </w:r>
+            <w:proofErr w:type="spellEnd"/>
+            <w:r>
+              <w:rPr>
+                <w:rFonts w:eastAsiaTheme="minorEastAsia"/>
+                <w:sz w:val="22"/>
+                <w:highlight w:val="darkCyan"/>
+              </w:rPr>
+              <w:t>)</w:t>
+            </w:r>
+            <w:r>
+              <w:rPr>
+                <w:rFonts w:eastAsiaTheme="minorEastAsia"/>
+                <w:sz w:val="22"/>
+                <w:highlight w:val="darkCyan"/>
+              </w:rPr>
+              <w:t xml:space="preserve"> || </w:t>
+            </w:r>
+            <w:r>
+              <w:rPr>
+                <w:sz w:val="22"/>
+                <w:szCs w:val="22"/>
+                <w:highlight w:val="darkCyan"/>
+              </w:rPr>
+              <w:t>[</w:t>
+            </w:r>
+            <w:r>
+              <w:rPr>
+                <w:rFonts w:eastAsiaTheme="minorEastAsia"/>
+                <w:sz w:val="22"/>
+                <w:szCs w:val="22"/>
+                <w:highlight w:val="darkCyan"/>
+              </w:rPr>
+              <w:t>"</w:t>
             </w:r>
             <w:r>
               <w:rPr>
@@ -32618,7 +32822,6 @@
                 <w:sz w:val="22"/>
                 <w:szCs w:val="22"/>
                 <w:highlight w:val="darkCyan"/>
-                <w:lang w:val="en-US"/>
               </w:rPr>
               <w:t>080200</w:t>
             </w:r>
@@ -32628,7 +32831,6 @@
                 <w:sz w:val="22"/>
                 <w:szCs w:val="22"/>
                 <w:highlight w:val="darkCyan"/>
-                <w:lang w:val="en-US"/>
               </w:rPr>
               <w:t>"]</w:t>
             </w:r>
@@ -32637,10 +32839,46 @@
                 <w:sz w:val="22"/>
                 <w:szCs w:val="22"/>
                 <w:highlight w:val="darkCyan"/>
-                <w:lang w:val="en-US"/>
-              </w:rPr>
-              <w:t>?seq_contains(</w:t>
-            </w:r>
+              </w:rPr>
+              <w:t>?</w:t>
+            </w:r>
+            <w:proofErr w:type="spellStart"/>
+            <w:r>
+              <w:rPr>
+                <w:sz w:val="22"/>
+                <w:szCs w:val="22"/>
+                <w:highlight w:val="darkCyan"/>
+                <w:lang w:val="en-US"/>
+              </w:rPr>
+              <w:t>seq</w:t>
+            </w:r>
+            <w:proofErr w:type="spellEnd"/>
+            <w:r>
+              <w:rPr>
+                <w:sz w:val="22"/>
+                <w:szCs w:val="22"/>
+                <w:highlight w:val="darkCyan"/>
+              </w:rPr>
+              <w:t>_</w:t>
+            </w:r>
+            <w:r>
+              <w:rPr>
+                <w:sz w:val="22"/>
+                <w:szCs w:val="22"/>
+                <w:highlight w:val="darkCyan"/>
+                <w:lang w:val="en-US"/>
+              </w:rPr>
+              <w:t>contains</w:t>
+            </w:r>
+            <w:r>
+              <w:rPr>
+                <w:sz w:val="22"/>
+                <w:szCs w:val="22"/>
+                <w:highlight w:val="darkCyan"/>
+              </w:rPr>
+              <w:t>(</w:t>
+            </w:r>
+            <w:proofErr w:type="spellStart"/>
             <w:r>
               <w:rPr>
                 <w:iCs/>
@@ -32650,8 +32888,9 @@
                 <w:highlight w:val="darkCyan"/>
                 <w:lang w:val="en-US"/>
               </w:rPr>
-              <w:t>fileName.model.</w:t>
-            </w:r>
+              <w:t>fileName</w:t>
+            </w:r>
+            <w:proofErr w:type="spellEnd"/>
             <w:r>
               <w:rPr>
                 <w:iCs/>
@@ -32659,27 +32898,121 @@
                 <w:sz w:val="22"/>
                 <w:szCs w:val="22"/>
                 <w:highlight w:val="darkCyan"/>
-                <w:lang w:val="en-US"/>
-              </w:rPr>
-              <w:t>opfList.opf.codeVidaProduct</w:t>
-            </w:r>
+              </w:rPr>
+              <w:t>.</w:t>
+            </w:r>
+            <w:r>
+              <w:rPr>
+                <w:iCs/>
+                <w:color w:val="FFFF00"/>
+                <w:sz w:val="22"/>
+                <w:szCs w:val="22"/>
+                <w:highlight w:val="darkCyan"/>
+                <w:lang w:val="en-US"/>
+              </w:rPr>
+              <w:t>model</w:t>
+            </w:r>
+            <w:r>
+              <w:rPr>
+                <w:iCs/>
+                <w:color w:val="FFFF00"/>
+                <w:sz w:val="22"/>
+                <w:szCs w:val="22"/>
+                <w:highlight w:val="darkCyan"/>
+              </w:rPr>
+              <w:t>.</w:t>
+            </w:r>
+            <w:proofErr w:type="spellStart"/>
+            <w:r>
+              <w:rPr>
+                <w:iCs/>
+                <w:color w:val="FFFF00"/>
+                <w:sz w:val="22"/>
+                <w:szCs w:val="22"/>
+                <w:highlight w:val="darkCyan"/>
+                <w:lang w:val="en-US"/>
+              </w:rPr>
+              <w:t>opfList</w:t>
+            </w:r>
+            <w:proofErr w:type="spellEnd"/>
+            <w:r>
+              <w:rPr>
+                <w:iCs/>
+                <w:color w:val="FFFF00"/>
+                <w:sz w:val="22"/>
+                <w:szCs w:val="22"/>
+                <w:highlight w:val="darkCyan"/>
+              </w:rPr>
+              <w:t>.</w:t>
+            </w:r>
+            <w:proofErr w:type="spellStart"/>
+            <w:r>
+              <w:rPr>
+                <w:iCs/>
+                <w:color w:val="FFFF00"/>
+                <w:sz w:val="22"/>
+                <w:szCs w:val="22"/>
+                <w:highlight w:val="darkCyan"/>
+                <w:lang w:val="en-US"/>
+              </w:rPr>
+              <w:t>opf</w:t>
+            </w:r>
+            <w:proofErr w:type="spellEnd"/>
+            <w:r>
+              <w:rPr>
+                <w:iCs/>
+                <w:color w:val="FFFF00"/>
+                <w:sz w:val="22"/>
+                <w:szCs w:val="22"/>
+                <w:highlight w:val="darkCyan"/>
+              </w:rPr>
+              <w:t>.</w:t>
+            </w:r>
+            <w:proofErr w:type="spellStart"/>
+            <w:r>
+              <w:rPr>
+                <w:iCs/>
+                <w:color w:val="FFFF00"/>
+                <w:sz w:val="22"/>
+                <w:szCs w:val="22"/>
+                <w:highlight w:val="darkCyan"/>
+                <w:lang w:val="en-US"/>
+              </w:rPr>
+              <w:t>codeVidaProduct</w:t>
+            </w:r>
+            <w:proofErr w:type="spellEnd"/>
             <w:r>
               <w:rPr>
                 <w:rFonts w:eastAsiaTheme="minorEastAsia"/>
                 <w:sz w:val="22"/>
                 <w:highlight w:val="darkCyan"/>
-                <w:lang w:val="en-US"/>
-              </w:rPr>
-              <w:t>)</w:t>
-            </w:r>
-            <w:r>
-              <w:rPr>
-                <w:sz w:val="22"/>
-                <w:szCs w:val="22"/>
-                <w:highlight w:val="darkCyan"/>
-                <w:lang w:val="en-US"/>
-              </w:rPr>
-              <w:t>)?c}}</w:t>
+              </w:rPr>
+              <w:t>))</w:t>
+            </w:r>
+            <w:r>
+              <w:rPr>
+                <w:sz w:val="22"/>
+                <w:szCs w:val="22"/>
+                <w:highlight w:val="darkCyan"/>
+              </w:rPr>
+              <w:t>)?</w:t>
+            </w:r>
+            <w:r>
+              <w:rPr>
+                <w:sz w:val="22"/>
+                <w:szCs w:val="22"/>
+                <w:highlight w:val="darkCyan"/>
+                <w:lang w:val="en-US"/>
+              </w:rPr>
+              <w:t>c</w:t>
+            </w:r>
+            <w:r>
+              <w:rPr>
+                <w:sz w:val="22"/>
+                <w:szCs w:val="22"/>
+                <w:highlight w:val="darkCyan"/>
+              </w:rPr>
+              <w:t>}}</w:t>
             </w:r>
           </w:p>
         </w:tc>
@@ -32709,7 +33042,7 @@
               </w:numPr>
               <w:jc w:val="center"/>
               <w:rPr>
-                <w:lang w:val="en-US"/>
+                <w:rFonts w:ascii="Times New Roman" w:hAnsi="Times New Roman" w:cs="Times New Roman"/>
               </w:rPr>
             </w:pPr>
           </w:p>
@@ -32879,7 +33212,6 @@
                 <w:iCs/>
                 <w:sz w:val="22"/>
                 <w:szCs w:val="22"/>
-                <w:lang w:val="en-US"/>
               </w:rPr>
             </w:pPr>
             <w:r>
@@ -32888,7 +33220,6 @@
                 <w:sz w:val="22"/>
                 <w:szCs w:val="22"/>
                 <w:highlight w:val="darkCyan"/>
-                <w:lang w:val="en-US"/>
               </w:rPr>
               <w:t>&lt;#</w:t>
             </w:r>
@@ -32908,10 +33239,10 @@
                 <w:sz w:val="22"/>
                 <w:szCs w:val="22"/>
                 <w:highlight w:val="darkCyan"/>
-                <w:lang w:val="en-US"/>
               </w:rPr>
               <w:t xml:space="preserve"> </w:t>
             </w:r>
+            <w:proofErr w:type="spellStart"/>
             <w:proofErr w:type="gramStart"/>
             <w:r>
               <w:rPr>
@@ -32924,6 +33255,7 @@
               </w:rPr>
               <w:t>fileName</w:t>
             </w:r>
+            <w:proofErr w:type="spellEnd"/>
             <w:r>
               <w:rPr>
                 <w:iCs/>
@@ -32931,7 +33263,6 @@
                 <w:sz w:val="22"/>
                 <w:szCs w:val="22"/>
                 <w:highlight w:val="darkCyan"/>
-                <w:lang w:val="en-US"/>
               </w:rPr>
               <w:t>.</w:t>
             </w:r>
@@ -32953,10 +33284,10 @@
                 <w:sz w:val="22"/>
                 <w:szCs w:val="22"/>
                 <w:highlight w:val="darkCyan"/>
-                <w:lang w:val="en-US"/>
               </w:rPr>
               <w:t>.</w:t>
             </w:r>
+            <w:proofErr w:type="spellStart"/>
             <w:r>
               <w:rPr>
                 <w:iCs/>
@@ -32968,6 +33299,7 @@
               </w:rPr>
               <w:t>opfList</w:t>
             </w:r>
+            <w:proofErr w:type="spellEnd"/>
             <w:r>
               <w:rPr>
                 <w:iCs/>
@@ -32975,10 +33307,10 @@
                 <w:sz w:val="22"/>
                 <w:szCs w:val="22"/>
                 <w:highlight w:val="darkCyan"/>
-                <w:lang w:val="en-US"/>
               </w:rPr>
               <w:t>.</w:t>
             </w:r>
+            <w:proofErr w:type="spellStart"/>
             <w:r>
               <w:rPr>
                 <w:iCs/>
@@ -32990,6 +33322,7 @@
               </w:rPr>
               <w:t>opf</w:t>
             </w:r>
+            <w:proofErr w:type="spellEnd"/>
             <w:r>
               <w:rPr>
                 <w:iCs/>
@@ -32997,10 +33330,10 @@
                 <w:sz w:val="22"/>
                 <w:szCs w:val="22"/>
                 <w:highlight w:val="darkCyan"/>
-                <w:lang w:val="en-US"/>
               </w:rPr>
               <w:t>.</w:t>
             </w:r>
+            <w:proofErr w:type="spellStart"/>
             <w:r>
               <w:rPr>
                 <w:iCs/>
@@ -33012,16 +33345,17 @@
               </w:rPr>
               <w:t>codeVidaProduct</w:t>
             </w:r>
+            <w:proofErr w:type="spellEnd"/>
             <w:r>
               <w:rPr>
                 <w:iCs/>
                 <w:sz w:val="22"/>
                 <w:szCs w:val="22"/>
                 <w:highlight w:val="darkCyan"/>
-                <w:lang w:val="en-US"/>
               </w:rPr>
               <w:t>?</w:t>
             </w:r>
+            <w:proofErr w:type="spellStart"/>
             <w:r>
               <w:rPr>
                 <w:iCs/>
@@ -33032,6 +33366,7 @@
               </w:rPr>
               <w:t>seq</w:t>
             </w:r>
+            <w:proofErr w:type="spellEnd"/>
             <w:proofErr w:type="gramEnd"/>
             <w:r>
               <w:rPr>
@@ -33039,7 +33374,6 @@
                 <w:sz w:val="22"/>
                 <w:szCs w:val="22"/>
                 <w:highlight w:val="darkCyan"/>
-                <w:lang w:val="en-US"/>
               </w:rPr>
               <w:t>_</w:t>
             </w:r>
@@ -33059,7 +33393,6 @@
                 <w:sz w:val="22"/>
                 <w:szCs w:val="22"/>
                 <w:highlight w:val="darkCyan"/>
-                <w:lang w:val="en-US"/>
               </w:rPr>
               <w:t>(</w:t>
             </w:r>
@@ -33069,7 +33402,6 @@
                 <w:sz w:val="22"/>
                 <w:szCs w:val="22"/>
                 <w:highlight w:val="darkCyan"/>
-                <w:lang w:val="en-US"/>
               </w:rPr>
               <w:t>"</w:t>
             </w:r>
@@ -33080,7 +33412,6 @@
                 <w:sz w:val="22"/>
                 <w:szCs w:val="22"/>
                 <w:highlight w:val="darkCyan"/>
-                <w:lang w:val="en-US"/>
               </w:rPr>
               <w:t>080100</w:t>
             </w:r>
@@ -33090,7 +33421,6 @@
                 <w:sz w:val="22"/>
                 <w:szCs w:val="22"/>
                 <w:highlight w:val="darkCyan"/>
-                <w:lang w:val="en-US"/>
               </w:rPr>
               <w:t>"</w:t>
             </w:r>
@@ -33100,7 +33430,6 @@
                 <w:sz w:val="22"/>
                 <w:szCs w:val="22"/>
                 <w:highlight w:val="darkCyan"/>
-                <w:lang w:val="en-US"/>
               </w:rPr>
               <w:t>)</w:t>
             </w:r>
@@ -33110,7 +33439,6 @@
                 <w:sz w:val="22"/>
                 <w:szCs w:val="22"/>
                 <w:highlight w:val="darkCyan"/>
-                <w:lang w:val="en-US"/>
               </w:rPr>
               <w:t>&gt;</w:t>
             </w:r>
@@ -33209,17 +33537,7 @@
                 <w:highlight w:val="darkCyan"/>
                 <w:lang w:val="en-US"/>
               </w:rPr>
-              <w:t>?</w:t>
-            </w:r>
-            <w:r>
-              <w:rPr>
-                <w:iCs/>
-                <w:sz w:val="22"/>
-                <w:szCs w:val="22"/>
-                <w:highlight w:val="darkCyan"/>
-                <w:lang w:val="en-US"/>
-              </w:rPr>
-              <w:t>seq</w:t>
+              <w:t>?seq</w:t>
             </w:r>
             <w:proofErr w:type="gramEnd"/>
             <w:r>
@@ -33301,7 +33619,17 @@
                 <w:szCs w:val="22"/>
                 <w:highlight w:val="yellow"/>
               </w:rPr>
-              <w:t>Обязательства организации об использовании акцизных марок в соответствии с их назначением</w:t>
+              <w:t xml:space="preserve">Обязательства организации об использовании акцизных марок в </w:t>
+            </w:r>
+            <w:r>
+              <w:rPr>
+                <w:iCs/>
+                <w:sz w:val="22"/>
+                <w:szCs w:val="22"/>
+                <w:highlight w:val="yellow"/>
+              </w:rPr>
+              <w:lastRenderedPageBreak/>
+              <w:t>соответствии с их назначением</w:t>
             </w:r>
           </w:p>
           <w:p>
@@ -33403,6 +33731,16 @@
               <w:t>${</w:t>
             </w:r>
             <w:proofErr w:type="spellStart"/>
+            <w:r>
+              <w:rPr>
+                <w:iCs/>
+                <w:color w:val="FFFF00"/>
+                <w:sz w:val="22"/>
+                <w:szCs w:val="22"/>
+                <w:highlight w:val="darkCyan"/>
+              </w:rPr>
+              <w:t>fileName.model.</w:t>
+            </w:r>
             <w:r>
               <w:rPr>
                 <w:color w:val="FFFF00"/>
@@ -33449,6 +33787,9 @@
                 <w:numId w:val="23"/>
               </w:numPr>
               <w:jc w:val="center"/>
+              <w:rPr>
+                <w:rFonts w:ascii="Times New Roman" w:hAnsi="Times New Roman" w:cs="Times New Roman"/>
+              </w:rPr>
             </w:pPr>
           </w:p>
         </w:tc>
@@ -36218,7 +36559,7 @@
                 <w:highlight w:val="darkCyan"/>
                 <w:lang w:val="en-US"/>
               </w:rPr>
-              <w:t>fileName.model</w:t>
+              <w:t>fileName.</w:t>
             </w:r>
             <w:r>
               <w:rPr>
@@ -36228,7 +36569,7 @@
                 <w:highlight w:val="darkCyan"/>
                 <w:lang w:val="en-US"/>
               </w:rPr>
-              <w:t>.</w:t>
+              <w:t>model.</w:t>
             </w:r>
             <w:r>
               <w:rPr>
@@ -36438,6 +36779,7 @@
                 <w:highlight w:val="darkCyan"/>
                 <w:lang w:val="en-US"/>
               </w:rPr>
+              <w:lastRenderedPageBreak/>
               <w:t>{</w:t>
             </w:r>
             <w:proofErr w:type="spellStart"/>
@@ -38097,6 +38439,8 @@
     <w:tbl>
       <w:tblPr>
         <w:tblStyle w:val="af0"/>
+        <w:tblpPr w:leftFromText="180" w:rightFromText="180" w:vertAnchor="text" w:tblpY="1"/>
+        <w:tblOverlap w:val="never"/>
         <w:tblW w:w="4215" w:type="pct"/>
         <w:tblBorders>
           <w:top w:val="none" w:sz="0" w:space="0" w:color="auto"/>
@@ -38143,7 +38487,9 @@
                 </w:tcPr>
                 <w:p>
                   <w:pPr>
+                    <w:framePr w:hSpace="180" w:wrap="around" w:vAnchor="text" w:hAnchor="text" w:y="1"/>
                     <w:widowControl w:val="0"/>
+                    <w:suppressOverlap/>
                     <w:rPr>
                       <w:sz w:val="22"/>
                       <w:szCs w:val="22"/>
@@ -38170,7 +38516,9 @@
                 <w:p>
                   <w:pPr>
                     <w:pStyle w:val="Iiiaeuiue"/>
+                    <w:framePr w:hSpace="180" w:wrap="around" w:vAnchor="text" w:hAnchor="text" w:y="1"/>
                     <w:widowControl w:val="0"/>
+                    <w:suppressOverlap/>
                     <w:rPr>
                       <w:sz w:val="22"/>
                       <w:szCs w:val="22"/>
@@ -38432,7 +38780,9 @@
                 <w:p>
                   <w:pPr>
                     <w:pStyle w:val="Iiiaeuiue"/>
+                    <w:framePr w:hSpace="180" w:wrap="around" w:vAnchor="text" w:hAnchor="text" w:y="1"/>
                     <w:widowControl w:val="0"/>
+                    <w:suppressOverlap/>
                     <w:rPr>
                       <w:sz w:val="22"/>
                       <w:szCs w:val="22"/>
@@ -38478,7 +38828,9 @@
                 <w:p>
                   <w:pPr>
                     <w:pStyle w:val="Iiiaeuiue"/>
+                    <w:framePr w:hSpace="180" w:wrap="around" w:vAnchor="text" w:hAnchor="text" w:y="1"/>
                     <w:widowControl w:val="0"/>
+                    <w:suppressOverlap/>
                     <w:rPr>
                       <w:sz w:val="22"/>
                       <w:szCs w:val="22"/>
@@ -38490,6 +38842,7 @@
                       <w:szCs w:val="22"/>
                       <w:highlight w:val="darkCyan"/>
                     </w:rPr>
+                    <w:lastRenderedPageBreak/>
                     <w:t>&lt;#</w:t>
                   </w:r>
                   <w:proofErr w:type="spellStart"/>
@@ -38707,7 +39060,9 @@
                 <w:p>
                   <w:pPr>
                     <w:pStyle w:val="Iiiaeuiue"/>
+                    <w:framePr w:hSpace="180" w:wrap="around" w:vAnchor="text" w:hAnchor="text" w:y="1"/>
                     <w:widowControl w:val="0"/>
+                    <w:suppressOverlap/>
                     <w:rPr>
                       <w:sz w:val="22"/>
                       <w:szCs w:val="22"/>
@@ -38719,7 +39074,6 @@
                       <w:szCs w:val="22"/>
                       <w:highlight w:val="darkCyan"/>
                     </w:rPr>
-                    <w:lastRenderedPageBreak/>
                     <w:t>${</w:t>
                   </w:r>
                   <w:proofErr w:type="spellStart"/>
@@ -38810,7 +39164,9 @@
                 <w:p>
                   <w:pPr>
                     <w:pStyle w:val="Iiiaeuiue"/>
+                    <w:framePr w:hSpace="180" w:wrap="around" w:vAnchor="text" w:hAnchor="text" w:y="1"/>
                     <w:widowControl w:val="0"/>
+                    <w:suppressOverlap/>
                     <w:rPr>
                       <w:sz w:val="22"/>
                       <w:szCs w:val="22"/>
@@ -39019,7 +39375,9 @@
                 <w:p>
                   <w:pPr>
                     <w:pStyle w:val="Iiiaeuiue"/>
+                    <w:framePr w:hSpace="180" w:wrap="around" w:vAnchor="text" w:hAnchor="text" w:y="1"/>
                     <w:widowControl w:val="0"/>
+                    <w:suppressOverlap/>
                     <w:rPr>
                       <w:sz w:val="22"/>
                       <w:szCs w:val="22"/>
@@ -39069,7 +39427,9 @@
                 <w:p>
                   <w:pPr>
                     <w:pStyle w:val="Iiiaeuiue"/>
+                    <w:framePr w:hSpace="180" w:wrap="around" w:vAnchor="text" w:hAnchor="text" w:y="1"/>
                     <w:widowControl w:val="0"/>
+                    <w:suppressOverlap/>
                     <w:rPr>
                       <w:sz w:val="22"/>
                       <w:szCs w:val="22"/>
@@ -39183,7 +39543,9 @@
                 <w:p>
                   <w:pPr>
                     <w:pStyle w:val="Iiiaeuiue"/>
+                    <w:framePr w:hSpace="180" w:wrap="around" w:vAnchor="text" w:hAnchor="text" w:y="1"/>
                     <w:widowControl w:val="0"/>
+                    <w:suppressOverlap/>
                     <w:rPr>
                       <w:sz w:val="22"/>
                       <w:szCs w:val="22"/>
@@ -39217,7 +39579,9 @@
                 <w:p>
                   <w:pPr>
                     <w:pStyle w:val="Iiiaeuiue"/>
+                    <w:framePr w:hSpace="180" w:wrap="around" w:vAnchor="text" w:hAnchor="text" w:y="1"/>
                     <w:widowControl w:val="0"/>
+                    <w:suppressOverlap/>
                     <w:rPr>
                       <w:sz w:val="22"/>
                       <w:szCs w:val="22"/>
@@ -39260,7 +39624,9 @@
                 <w:p>
                   <w:pPr>
                     <w:pStyle w:val="Iiiaeuiue"/>
+                    <w:framePr w:hSpace="180" w:wrap="around" w:vAnchor="text" w:hAnchor="text" w:y="1"/>
                     <w:widowControl w:val="0"/>
+                    <w:suppressOverlap/>
                     <w:rPr>
                       <w:sz w:val="22"/>
                       <w:szCs w:val="22"/>
@@ -39281,7 +39647,9 @@
                 <w:p>
                   <w:pPr>
                     <w:pStyle w:val="Iiiaeuiue"/>
+                    <w:framePr w:hSpace="180" w:wrap="around" w:vAnchor="text" w:hAnchor="text" w:y="1"/>
                     <w:widowControl w:val="0"/>
+                    <w:suppressOverlap/>
                     <w:rPr>
                       <w:sz w:val="22"/>
                       <w:szCs w:val="22"/>
@@ -39528,7 +39896,9 @@
                 <w:p>
                   <w:pPr>
                     <w:pStyle w:val="Iiiaeuiue"/>
+                    <w:framePr w:hSpace="180" w:wrap="around" w:vAnchor="text" w:hAnchor="text" w:y="1"/>
                     <w:widowControl w:val="0"/>
+                    <w:suppressOverlap/>
                     <w:rPr>
                       <w:sz w:val="22"/>
                       <w:szCs w:val="22"/>
@@ -39575,7 +39945,9 @@
                 <w:p>
                   <w:pPr>
                     <w:pStyle w:val="Iiiaeuiue"/>
+                    <w:framePr w:hSpace="180" w:wrap="around" w:vAnchor="text" w:hAnchor="text" w:y="1"/>
                     <w:widowControl w:val="0"/>
+                    <w:suppressOverlap/>
                     <w:rPr>
                       <w:sz w:val="22"/>
                       <w:szCs w:val="22"/>
@@ -39813,7 +40185,9 @@
                 <w:p>
                   <w:pPr>
                     <w:pStyle w:val="Iiiaeuiue"/>
+                    <w:framePr w:hSpace="180" w:wrap="around" w:vAnchor="text" w:hAnchor="text" w:y="1"/>
                     <w:widowControl w:val="0"/>
+                    <w:suppressOverlap/>
                     <w:rPr>
                       <w:sz w:val="22"/>
                       <w:szCs w:val="22"/>
@@ -40044,7 +40418,9 @@
                 <w:p>
                   <w:pPr>
                     <w:pStyle w:val="Iiiaeuiue"/>
+                    <w:framePr w:hSpace="180" w:wrap="around" w:vAnchor="text" w:hAnchor="text" w:y="1"/>
                     <w:widowControl w:val="0"/>
+                    <w:suppressOverlap/>
                     <w:rPr>
                       <w:sz w:val="22"/>
                       <w:szCs w:val="22"/>
@@ -40194,7 +40570,9 @@
                 <w:p>
                   <w:pPr>
                     <w:pStyle w:val="Iiiaeuiue"/>
+                    <w:framePr w:hSpace="180" w:wrap="around" w:vAnchor="text" w:hAnchor="text" w:y="1"/>
                     <w:widowControl w:val="0"/>
+                    <w:suppressOverlap/>
                     <w:rPr>
                       <w:color w:val="FFFF00"/>
                       <w:sz w:val="22"/>
@@ -40347,7 +40725,9 @@
                 <w:p>
                   <w:pPr>
                     <w:pStyle w:val="Iiiaeuiue"/>
+                    <w:framePr w:hSpace="180" w:wrap="around" w:vAnchor="text" w:hAnchor="text" w:y="1"/>
                     <w:widowControl w:val="0"/>
+                    <w:suppressOverlap/>
                     <w:rPr>
                       <w:sz w:val="22"/>
                       <w:szCs w:val="22"/>
@@ -40430,7 +40810,9 @@
                 <w:p>
                   <w:pPr>
                     <w:pStyle w:val="Iiiaeuiue"/>
+                    <w:framePr w:hSpace="180" w:wrap="around" w:vAnchor="text" w:hAnchor="text" w:y="1"/>
                     <w:widowControl w:val="0"/>
+                    <w:suppressOverlap/>
                     <w:rPr>
                       <w:sz w:val="22"/>
                       <w:szCs w:val="22"/>
@@ -40483,7 +40865,9 @@
                 </w:p>
                 <w:p>
                   <w:pPr>
+                    <w:framePr w:hSpace="180" w:wrap="around" w:vAnchor="text" w:hAnchor="text" w:y="1"/>
                     <w:widowControl w:val="0"/>
+                    <w:suppressOverlap/>
                     <w:rPr>
                       <w:sz w:val="22"/>
                       <w:szCs w:val="22"/>
@@ -40512,7 +40896,9 @@
                 </w:p>
                 <w:p>
                   <w:pPr>
+                    <w:framePr w:hSpace="180" w:wrap="around" w:vAnchor="text" w:hAnchor="text" w:y="1"/>
                     <w:widowControl w:val="0"/>
+                    <w:suppressOverlap/>
                     <w:rPr>
                       <w:sz w:val="22"/>
                       <w:szCs w:val="22"/>
@@ -40612,8 +40998,10 @@
                 <w:p>
                   <w:pPr>
                     <w:pStyle w:val="Iiiaeuiue"/>
+                    <w:framePr w:hSpace="180" w:wrap="around" w:vAnchor="text" w:hAnchor="text" w:y="1"/>
                     <w:widowControl w:val="0"/>
                     <w:spacing w:before="240"/>
+                    <w:suppressOverlap/>
                     <w:rPr>
                       <w:sz w:val="22"/>
                       <w:szCs w:val="22"/>
@@ -40680,7 +41068,7 @@
                       <w:highlight w:val="darkCyan"/>
                       <w:lang w:val="en-US"/>
                     </w:rPr>
-                    <w:t>fileName.model</w:t>
+                    <w:t>fileName.</w:t>
                   </w:r>
                   <w:r>
                     <w:rPr>
@@ -40690,7 +41078,7 @@
                       <w:highlight w:val="darkCyan"/>
                       <w:lang w:val="en-US"/>
                     </w:rPr>
-                    <w:t>.</w:t>
+                    <w:t>model.</w:t>
                   </w:r>
                   <w:r>
                     <w:rPr>
@@ -40724,8 +41112,10 @@
                 <w:p>
                   <w:pPr>
                     <w:pStyle w:val="Iiiaeuiue"/>
+                    <w:framePr w:hSpace="180" w:wrap="around" w:vAnchor="text" w:hAnchor="text" w:y="1"/>
                     <w:widowControl w:val="0"/>
                     <w:spacing w:before="240"/>
+                    <w:suppressOverlap/>
                     <w:rPr>
                       <w:sz w:val="22"/>
                       <w:szCs w:val="22"/>
@@ -40746,7 +41136,9 @@
                 <w:p>
                   <w:pPr>
                     <w:pStyle w:val="Iiiaeuiue"/>
+                    <w:framePr w:hSpace="180" w:wrap="around" w:vAnchor="text" w:hAnchor="text" w:y="1"/>
                     <w:widowControl w:val="0"/>
+                    <w:suppressOverlap/>
                     <w:rPr>
                       <w:sz w:val="22"/>
                       <w:szCs w:val="22"/>
@@ -40793,8 +41185,10 @@
                 </w:tcPr>
                 <w:p>
                   <w:pPr>
+                    <w:framePr w:hSpace="180" w:wrap="around" w:vAnchor="text" w:hAnchor="text" w:y="1"/>
                     <w:widowControl w:val="0"/>
                     <w:spacing w:before="140"/>
+                    <w:suppressOverlap/>
                     <w:rPr>
                       <w:sz w:val="22"/>
                       <w:szCs w:val="22"/>
@@ -40886,7 +41280,9 @@
                 </w:tcPr>
                 <w:p>
                   <w:pPr>
+                    <w:framePr w:hSpace="180" w:wrap="around" w:vAnchor="text" w:hAnchor="text" w:y="1"/>
                     <w:widowControl w:val="0"/>
+                    <w:suppressOverlap/>
                     <w:rPr>
                       <w:sz w:val="22"/>
                       <w:szCs w:val="22"/>
@@ -40947,6 +41343,15 @@
           <w:szCs w:val="22"/>
         </w:rPr>
       </w:pPr>
+      <w:r>
+        <w:rPr>
+          <w:b/>
+          <w:sz w:val="22"/>
+          <w:szCs w:val="22"/>
+        </w:rPr>
+        <w:lastRenderedPageBreak/>
+        <w:br w:type="textWrapping" w:clear="all"/>
+      </w:r>
     </w:p>
     <w:sectPr>
       <w:footerReference w:type="default" r:id="rId26"/>
@@ -41583,6 +41988,7 @@
         <w:bCs/>
         <w:sz w:val="20"/>
         <w:szCs w:val="22"/>
+        <w:lang w:val="en-US"/>
       </w:rPr>
     </w:pPr>
     <w:r>
@@ -41593,16 +41999,16 @@
         <w:szCs w:val="22"/>
       </w:rPr>
       <w:drawing>
-        <wp:inline distT="0" distB="0" distL="0" distR="0" wp14:anchorId="148E6E0A" wp14:editId="50553CBE">
+        <wp:inline distT="0" distB="0" distL="0" distR="0" wp14:anchorId="2FC5601C" wp14:editId="15B6ABCC">
           <wp:extent cx="9526" cy="9526"/>
           <wp:effectExtent l="0" t="0" r="0" b="0"/>
-          <wp:docPr id="36" name="Рисунок 36"/>
+          <wp:docPr id="8" name="Рисунок 8"/>
           <wp:cNvGraphicFramePr/>
           <a:graphic xmlns:a="http://schemas.openxmlformats.org/drawingml/2006/main">
             <a:graphicData uri="http://schemas.openxmlformats.org/drawingml/2006/picture">
               <pic:pic xmlns:pic="http://schemas.openxmlformats.org/drawingml/2006/picture">
                 <pic:nvPicPr>
-                  <pic:cNvPr id="36" name=""/>
+                  <pic:cNvPr id="7" name=""/>
                   <pic:cNvPicPr/>
                 </pic:nvPicPr>
                 <pic:blipFill>
@@ -41638,6 +42044,7 @@
         <w:sz w:val="20"/>
         <w:szCs w:val="22"/>
         <w:highlight w:val="darkCyan"/>
+        <w:lang w:val="en-US"/>
       </w:rPr>
       <w:t>&lt;#</w:t>
     </w:r>
@@ -41657,9 +42064,11 @@
         <w:sz w:val="20"/>
         <w:szCs w:val="22"/>
         <w:highlight w:val="darkCyan"/>
+        <w:lang w:val="en-US"/>
       </w:rPr>
       <w:t xml:space="preserve"> </w:t>
     </w:r>
+    <w:proofErr w:type="spellStart"/>
     <w:proofErr w:type="gramStart"/>
     <w:r>
       <w:rPr>
@@ -41670,19 +42079,8 @@
         <w:highlight w:val="darkCyan"/>
         <w:lang w:val="en-US"/>
       </w:rPr>
-      <w:t>model</w:t>
+      <w:t>fileName.model.</w:t>
     </w:r>
-    <w:r>
-      <w:rPr>
-        <w:bCs/>
-        <w:color w:val="FFFF00"/>
-        <w:sz w:val="20"/>
-        <w:szCs w:val="22"/>
-        <w:highlight w:val="darkCyan"/>
-      </w:rPr>
-      <w:t>.</w:t>
-    </w:r>
-    <w:proofErr w:type="spellStart"/>
     <w:r>
       <w:rPr>
         <w:bCs/>
@@ -41702,6 +42100,7 @@
         <w:sz w:val="20"/>
         <w:szCs w:val="22"/>
         <w:highlight w:val="darkCyan"/>
+        <w:lang w:val="en-US"/>
       </w:rPr>
       <w:t xml:space="preserve"> == "</w:t>
     </w:r>
@@ -41721,6 +42120,7 @@
         <w:sz w:val="20"/>
         <w:szCs w:val="22"/>
         <w:highlight w:val="darkCyan"/>
+        <w:lang w:val="en-US"/>
       </w:rPr>
       <w:t>"&gt;</w:t>
     </w:r>
@@ -41781,7 +42181,6 @@
       <w:t>${</w:t>
     </w:r>
     <w:proofErr w:type="spellStart"/>
-    <w:proofErr w:type="gramStart"/>
     <w:r>
       <w:rPr>
         <w:rStyle w:val="afff2"/>
@@ -41790,10 +42189,19 @@
         <w:color w:val="FFFF00"/>
         <w:highlight w:val="darkCyan"/>
       </w:rPr>
-      <w:t>model.numberGar</w:t>
+      <w:t>fileName.model.</w:t>
+    </w:r>
+    <w:r>
+      <w:rPr>
+        <w:rStyle w:val="afff2"/>
+        <w:i w:val="0"/>
+        <w:iCs/>
+        <w:color w:val="FFFF00"/>
+        <w:highlight w:val="darkCyan"/>
+      </w:rPr>
+      <w:t>numberGar</w:t>
     </w:r>
     <w:proofErr w:type="spellEnd"/>
-    <w:proofErr w:type="gramEnd"/>
     <w:r>
       <w:rPr>
         <w:rStyle w:val="afff2"/>
@@ -41810,8 +42218,35 @@
       <w:pBdr>
         <w:top w:val="single" w:sz="4" w:space="1" w:color="auto"/>
       </w:pBdr>
-      <w:jc w:val="center"/>
+      <w:tabs>
+        <w:tab w:val="left" w:pos="4287"/>
+        <w:tab w:val="center" w:pos="4960"/>
+      </w:tabs>
     </w:pPr>
+    <w:r>
+      <w:rPr>
+        <w:rStyle w:val="afff2"/>
+        <w:i w:val="0"/>
+        <w:highlight w:val="darkCyan"/>
+      </w:rPr>
+      <w:tab/>
+    </w:r>
+    <w:r>
+      <w:rPr>
+        <w:rStyle w:val="afff2"/>
+        <w:i w:val="0"/>
+        <w:highlight w:val="darkCyan"/>
+      </w:rPr>
+      <w:tab/>
+    </w:r>
+    <w:r>
+      <w:rPr>
+        <w:rStyle w:val="afff2"/>
+        <w:i w:val="0"/>
+        <w:highlight w:val="darkCyan"/>
+      </w:rPr>
+      <w:tab/>
+    </w:r>
     <w:r>
       <w:rPr>
         <w:rStyle w:val="afff2"/>
@@ -41843,17 +42278,6 @@
     </w:pPr>
     <w:r>
       <w:rPr>
-        <w:i/>
-        <w:iCs/>
-        <w:sz w:val="20"/>
-        <w:szCs w:val="20"/>
-        <w:vertAlign w:val="superscript"/>
-        <w:lang w:val="en-US"/>
-      </w:rPr>
-      <w:t>,</w:t>
-    </w:r>
-    <w:r>
-      <w:rPr>
         <w:b/>
         <w:bCs/>
         <w:noProof/>
@@ -41864,7 +42288,7 @@
         <wp:inline distT="0" distB="0" distL="0" distR="0" wp14:anchorId="617DD578" wp14:editId="33734006">
           <wp:extent cx="9526" cy="9526"/>
           <wp:effectExtent l="0" t="0" r="0" b="0"/>
-          <wp:docPr id="31" name="Рисунок 31"/>
+          <wp:docPr id="9" name="Рисунок 9"/>
           <wp:cNvGraphicFramePr/>
           <a:graphic xmlns:a="http://schemas.openxmlformats.org/drawingml/2006/main">
             <a:graphicData uri="http://schemas.openxmlformats.org/drawingml/2006/picture">
@@ -41906,7 +42330,7 @@
         <wp:inline distT="0" distB="0" distL="0" distR="0" wp14:anchorId="676C0171" wp14:editId="35802F08">
           <wp:extent cx="9526" cy="9526"/>
           <wp:effectExtent l="0" t="0" r="0" b="0"/>
-          <wp:docPr id="32" name="Рисунок 32"/>
+          <wp:docPr id="10" name="Рисунок 10"/>
           <wp:cNvGraphicFramePr/>
           <a:graphic xmlns:a="http://schemas.openxmlformats.org/drawingml/2006/main">
             <a:graphicData uri="http://schemas.openxmlformats.org/drawingml/2006/picture">
@@ -41958,6 +42382,7 @@
       <w:t xml:space="preserve">&lt;#if </w:t>
     </w:r>
     <w:proofErr w:type="spellStart"/>
+    <w:proofErr w:type="gramStart"/>
     <w:r>
       <w:rPr>
         <w:bCs/>
@@ -41967,9 +42392,21 @@
         <w:highlight w:val="darkCyan"/>
         <w:lang w:val="en-US"/>
       </w:rPr>
-      <w:t>model.elAgreementForm</w:t>
+      <w:t>fileName.model.</w:t>
+    </w:r>
+    <w:r>
+      <w:rPr>
+        <w:bCs/>
+        <w:color w:val="FFFF00"/>
+        <w:sz w:val="20"/>
+        <w:szCs w:val="20"/>
+        <w:highlight w:val="darkCyan"/>
+        <w:lang w:val="en-US"/>
+      </w:rPr>
+      <w:t>elAgreementForm</w:t>
     </w:r>
     <w:proofErr w:type="spellEnd"/>
+    <w:proofErr w:type="gramEnd"/>
     <w:r>
       <w:rPr>
         <w:bCs/>
@@ -42089,6 +42526,7 @@
         <w:bCs/>
         <w:sz w:val="22"/>
         <w:szCs w:val="22"/>
+        <w:lang w:val="en-US"/>
       </w:rPr>
     </w:pPr>
     <w:r>
@@ -42182,6 +42620,7 @@
         <w:sz w:val="20"/>
         <w:szCs w:val="20"/>
         <w:vertAlign w:val="superscript"/>
+        <w:lang w:val="en-US"/>
       </w:rPr>
       <w:t xml:space="preserve">                                                                                                                                                                                                                            </w:t>
     </w:r>
@@ -42191,6 +42630,7 @@
         <w:sz w:val="20"/>
         <w:szCs w:val="20"/>
         <w:highlight w:val="darkCyan"/>
+        <w:lang w:val="en-US"/>
       </w:rPr>
       <w:t>&lt;#</w:t>
     </w:r>
@@ -42210,9 +42650,11 @@
         <w:sz w:val="20"/>
         <w:szCs w:val="20"/>
         <w:highlight w:val="darkCyan"/>
+        <w:lang w:val="en-US"/>
       </w:rPr>
       <w:t xml:space="preserve"> </w:t>
     </w:r>
+    <w:proofErr w:type="spellStart"/>
     <w:proofErr w:type="gramStart"/>
     <w:r>
       <w:rPr>
@@ -42223,19 +42665,8 @@
         <w:highlight w:val="darkCyan"/>
         <w:lang w:val="en-US"/>
       </w:rPr>
-      <w:t>model</w:t>
+      <w:t>fileName.model.</w:t>
     </w:r>
-    <w:r>
-      <w:rPr>
-        <w:bCs/>
-        <w:color w:val="FFFF00"/>
-        <w:sz w:val="20"/>
-        <w:szCs w:val="20"/>
-        <w:highlight w:val="darkCyan"/>
-      </w:rPr>
-      <w:t>.</w:t>
-    </w:r>
-    <w:proofErr w:type="spellStart"/>
     <w:r>
       <w:rPr>
         <w:bCs/>
@@ -42255,6 +42686,7 @@
         <w:sz w:val="20"/>
         <w:szCs w:val="20"/>
         <w:highlight w:val="darkCyan"/>
+        <w:lang w:val="en-US"/>
       </w:rPr>
       <w:t xml:space="preserve"> == "</w:t>
     </w:r>
@@ -42274,6 +42706,7 @@
         <w:sz w:val="20"/>
         <w:szCs w:val="20"/>
         <w:highlight w:val="darkCyan"/>
+        <w:lang w:val="en-US"/>
       </w:rPr>
       <w:t>"&gt;</w:t>
     </w:r>
@@ -42310,7 +42743,6 @@
       <w:t>${</w:t>
     </w:r>
     <w:proofErr w:type="spellStart"/>
-    <w:proofErr w:type="gramStart"/>
     <w:r>
       <w:rPr>
         <w:rStyle w:val="afff2"/>
@@ -42319,10 +42751,19 @@
         <w:color w:val="FFFF00"/>
         <w:highlight w:val="darkCyan"/>
       </w:rPr>
-      <w:t>model.numberGar</w:t>
+      <w:t>fileName.model.</w:t>
+    </w:r>
+    <w:r>
+      <w:rPr>
+        <w:rStyle w:val="afff2"/>
+        <w:i w:val="0"/>
+        <w:iCs/>
+        <w:color w:val="FFFF00"/>
+        <w:highlight w:val="darkCyan"/>
+      </w:rPr>
+      <w:t>numberGar</w:t>
     </w:r>
     <w:proofErr w:type="spellEnd"/>
-    <w:proofErr w:type="gramEnd"/>
     <w:r>
       <w:rPr>
         <w:rStyle w:val="afff2"/>
@@ -42376,6 +42817,7 @@
         <w:sz w:val="20"/>
         <w:szCs w:val="20"/>
         <w:highlight w:val="darkCyan"/>
+        <w:lang w:val="en-US"/>
       </w:rPr>
     </w:pPr>
     <w:r>
@@ -42384,28 +42826,9 @@
         <w:sz w:val="20"/>
         <w:szCs w:val="20"/>
         <w:highlight w:val="darkCyan"/>
+        <w:lang w:val="en-US"/>
       </w:rPr>
-      <w:t>&lt;#</w:t>
-    </w:r>
-    <w:proofErr w:type="spellStart"/>
-    <w:r>
-      <w:rPr>
-        <w:b/>
-        <w:sz w:val="20"/>
-        <w:szCs w:val="20"/>
-        <w:highlight w:val="darkCyan"/>
-      </w:rPr>
-      <w:t>if</w:t>
-    </w:r>
-    <w:proofErr w:type="spellEnd"/>
-    <w:r>
-      <w:rPr>
-        <w:b/>
-        <w:sz w:val="20"/>
-        <w:szCs w:val="20"/>
-        <w:highlight w:val="darkCyan"/>
-      </w:rPr>
-      <w:t xml:space="preserve"> </w:t>
+      <w:t xml:space="preserve">&lt;#if </w:t>
     </w:r>
     <w:proofErr w:type="spellStart"/>
     <w:proofErr w:type="gramStart"/>
@@ -42416,8 +42839,20 @@
         <w:sz w:val="20"/>
         <w:szCs w:val="20"/>
         <w:highlight w:val="darkCyan"/>
+        <w:lang w:val="en-US"/>
       </w:rPr>
-      <w:t>model.elAgreementForm</w:t>
+      <w:t>fileName.model.</w:t>
+    </w:r>
+    <w:r>
+      <w:rPr>
+        <w:b/>
+        <w:color w:val="FFFF00"/>
+        <w:sz w:val="20"/>
+        <w:szCs w:val="20"/>
+        <w:highlight w:val="darkCyan"/>
+        <w:lang w:val="en-US"/>
+      </w:rPr>
+      <w:t>elAgreementForm</w:t>
     </w:r>
     <w:proofErr w:type="spellEnd"/>
     <w:proofErr w:type="gramEnd"/>
@@ -42427,46 +42862,9 @@
         <w:sz w:val="20"/>
         <w:szCs w:val="20"/>
         <w:highlight w:val="darkCyan"/>
+        <w:lang w:val="en-US"/>
       </w:rPr>
-      <w:t xml:space="preserve"> == </w:t>
-    </w:r>
-    <w:r>
-      <w:rPr>
-        <w:b/>
-        <w:sz w:val="20"/>
-        <w:szCs w:val="20"/>
-        <w:highlight w:val="darkCyan"/>
-      </w:rPr>
-      <w:t>"</w:t>
-    </w:r>
-    <w:proofErr w:type="spellStart"/>
-    <w:r>
-      <w:rPr>
-        <w:b/>
-        <w:sz w:val="20"/>
-        <w:szCs w:val="20"/>
-        <w:highlight w:val="darkCyan"/>
-      </w:rPr>
-      <w:t>false</w:t>
-    </w:r>
-    <w:proofErr w:type="spellEnd"/>
-    <w:r>
-      <w:rPr>
-        <w:b/>
-        <w:sz w:val="20"/>
-        <w:szCs w:val="20"/>
-        <w:highlight w:val="darkCyan"/>
-      </w:rPr>
-      <w:t>"</w:t>
-    </w:r>
-    <w:r>
-      <w:rPr>
-        <w:b/>
-        <w:sz w:val="20"/>
-        <w:szCs w:val="20"/>
-        <w:highlight w:val="darkCyan"/>
-      </w:rPr>
-      <w:t>&gt;</w:t>
+      <w:t xml:space="preserve"> == "false"&gt;</w:t>
     </w:r>
   </w:p>
   <w:p>
@@ -42502,7 +42900,6 @@
       <w:t>${</w:t>
     </w:r>
     <w:proofErr w:type="spellStart"/>
-    <w:proofErr w:type="gramStart"/>
     <w:r>
       <w:rPr>
         <w:rStyle w:val="afff2"/>
@@ -42511,10 +42908,19 @@
         <w:color w:val="FFFF00"/>
         <w:highlight w:val="darkCyan"/>
       </w:rPr>
-      <w:t>model.numberGar</w:t>
+      <w:t>fileName.model.</w:t>
+    </w:r>
+    <w:r>
+      <w:rPr>
+        <w:rStyle w:val="afff2"/>
+        <w:i w:val="0"/>
+        <w:iCs/>
+        <w:color w:val="FFFF00"/>
+        <w:highlight w:val="darkCyan"/>
+      </w:rPr>
+      <w:t>numberGar</w:t>
     </w:r>
     <w:proofErr w:type="spellEnd"/>
-    <w:proofErr w:type="gramEnd"/>
     <w:r>
       <w:rPr>
         <w:rStyle w:val="afff2"/>
@@ -43174,6 +43580,7 @@
         <w:bCs/>
         <w:sz w:val="20"/>
         <w:szCs w:val="20"/>
+        <w:lang w:val="en-US"/>
       </w:rPr>
     </w:pPr>
     <w:r>
@@ -43225,6 +43632,7 @@
         <w:sz w:val="20"/>
         <w:szCs w:val="20"/>
         <w:highlight w:val="darkCyan"/>
+        <w:lang w:val="en-US"/>
       </w:rPr>
       <w:t>&lt;#</w:t>
     </w:r>
@@ -43244,9 +43652,11 @@
         <w:sz w:val="20"/>
         <w:szCs w:val="20"/>
         <w:highlight w:val="darkCyan"/>
+        <w:lang w:val="en-US"/>
       </w:rPr>
       <w:t xml:space="preserve"> </w:t>
     </w:r>
+    <w:proofErr w:type="spellStart"/>
     <w:proofErr w:type="gramStart"/>
     <w:r>
       <w:rPr>
@@ -43257,19 +43667,8 @@
         <w:highlight w:val="darkCyan"/>
         <w:lang w:val="en-US"/>
       </w:rPr>
-      <w:t>model</w:t>
+      <w:t>fileName.model.</w:t>
     </w:r>
-    <w:r>
-      <w:rPr>
-        <w:bCs/>
-        <w:color w:val="FFFF00"/>
-        <w:sz w:val="20"/>
-        <w:szCs w:val="20"/>
-        <w:highlight w:val="darkCyan"/>
-      </w:rPr>
-      <w:t>.</w:t>
-    </w:r>
-    <w:proofErr w:type="spellStart"/>
     <w:r>
       <w:rPr>
         <w:bCs/>
@@ -43290,6 +43689,7 @@
         <w:sz w:val="20"/>
         <w:szCs w:val="20"/>
         <w:highlight w:val="darkCyan"/>
+        <w:lang w:val="en-US"/>
       </w:rPr>
       <w:t xml:space="preserve"> </w:t>
     </w:r>
@@ -43299,17 +43699,9 @@
         <w:sz w:val="20"/>
         <w:szCs w:val="20"/>
         <w:highlight w:val="darkCyan"/>
+        <w:lang w:val="en-US"/>
       </w:rPr>
-      <w:t xml:space="preserve">== </w:t>
-    </w:r>
-    <w:r>
-      <w:rPr>
-        <w:bCs/>
-        <w:sz w:val="20"/>
-        <w:szCs w:val="20"/>
-        <w:highlight w:val="darkCyan"/>
-      </w:rPr>
-      <w:t>"</w:t>
+      <w:t>== "</w:t>
     </w:r>
     <w:r>
       <w:rPr>
@@ -43327,17 +43719,9 @@
         <w:sz w:val="20"/>
         <w:szCs w:val="20"/>
         <w:highlight w:val="darkCyan"/>
+        <w:lang w:val="en-US"/>
       </w:rPr>
-      <w:t>"</w:t>
-    </w:r>
-    <w:r>
-      <w:rPr>
-        <w:bCs/>
-        <w:sz w:val="20"/>
-        <w:szCs w:val="20"/>
-        <w:highlight w:val="darkCyan"/>
-      </w:rPr>
-      <w:t>&gt;</w:t>
+      <w:t>"&gt;</w:t>
     </w:r>
   </w:p>
   <w:p>
@@ -43408,7 +43792,6 @@
       <w:t>${</w:t>
     </w:r>
     <w:proofErr w:type="spellStart"/>
-    <w:proofErr w:type="gramStart"/>
     <w:r>
       <w:rPr>
         <w:rStyle w:val="afff2"/>
@@ -43417,10 +43800,19 @@
         <w:color w:val="FFFF00"/>
         <w:highlight w:val="darkCyan"/>
       </w:rPr>
-      <w:t>model.numberGar</w:t>
+      <w:t>fileName.model.</w:t>
+    </w:r>
+    <w:r>
+      <w:rPr>
+        <w:rStyle w:val="afff2"/>
+        <w:i w:val="0"/>
+        <w:iCs/>
+        <w:color w:val="FFFF00"/>
+        <w:highlight w:val="darkCyan"/>
+      </w:rPr>
+      <w:t>numberGar</w:t>
     </w:r>
     <w:proofErr w:type="spellEnd"/>
-    <w:proofErr w:type="gramEnd"/>
     <w:r>
       <w:rPr>
         <w:rStyle w:val="afff2"/>
@@ -44085,19 +44477,15 @@
       <w:tblLook w:val="04A0" w:firstRow="1" w:lastRow="0" w:firstColumn="1" w:lastColumn="0" w:noHBand="0" w:noVBand="1"/>
     </w:tblPr>
     <w:tblGrid>
-      <w:gridCol w:w="7537"/>
-      <w:gridCol w:w="7489"/>
+      <w:gridCol w:w="15026"/>
     </w:tblGrid>
     <w:tr>
       <w:trPr>
-        <w:trHeight w:val="215"/>
+        <w:trHeight w:val="930"/>
       </w:trPr>
       <w:tc>
         <w:tcPr>
-          <w:tcW w:w="7537" w:type="dxa"/>
-          <w:tcBorders>
-            <w:bottom w:val="nil"/>
-          </w:tcBorders>
+          <w:tcW w:w="15026" w:type="dxa"/>
         </w:tcPr>
         <w:p>
           <w:pPr>
@@ -44109,6 +44497,7 @@
             <w:rPr>
               <w:sz w:val="18"/>
               <w:szCs w:val="18"/>
+              <w:lang w:val="en-US"/>
             </w:rPr>
           </w:pPr>
           <w:r>
@@ -44116,18 +44505,11 @@
               <w:b/>
               <w:sz w:val="22"/>
               <w:szCs w:val="22"/>
+              <w:lang w:val="en-US"/>
             </w:rPr>
             <w:t xml:space="preserve">  </w:t>
           </w:r>
         </w:p>
-      </w:tc>
-      <w:tc>
-        <w:tcPr>
-          <w:tcW w:w="7489" w:type="dxa"/>
-          <w:tcBorders>
-            <w:bottom w:val="nil"/>
-          </w:tcBorders>
-        </w:tcPr>
         <w:p>
           <w:pPr>
             <w:pStyle w:val="af3"/>
@@ -44154,6 +44536,7 @@
             <w:t xml:space="preserve">&lt;#if </w:t>
           </w:r>
           <w:proofErr w:type="spellStart"/>
+          <w:proofErr w:type="gramStart"/>
           <w:r>
             <w:rPr>
               <w:bCs/>
@@ -44163,9 +44546,10 @@
               <w:highlight w:val="darkCyan"/>
               <w:lang w:val="en-US"/>
             </w:rPr>
-            <w:t>model.elAgreementForm</w:t>
+            <w:t>fileName.model.elAgreementForm</w:t>
           </w:r>
           <w:proofErr w:type="spellEnd"/>
+          <w:proofErr w:type="gramEnd"/>
           <w:r>
             <w:rPr>
               <w:bCs/>
@@ -44228,32 +44612,6 @@
             <w:t>&gt;</w:t>
           </w:r>
         </w:p>
-      </w:tc>
-    </w:tr>
-    <w:tr>
-      <w:tblPrEx>
-        <w:tblBorders>
-          <w:left w:val="single" w:sz="4" w:space="0" w:color="auto"/>
-          <w:bottom w:val="single" w:sz="4" w:space="0" w:color="auto"/>
-          <w:right w:val="single" w:sz="4" w:space="0" w:color="auto"/>
-          <w:insideH w:val="single" w:sz="4" w:space="0" w:color="auto"/>
-          <w:insideV w:val="single" w:sz="4" w:space="0" w:color="auto"/>
-        </w:tblBorders>
-      </w:tblPrEx>
-      <w:trPr>
-        <w:trHeight w:val="215"/>
-      </w:trPr>
-      <w:tc>
-        <w:tcPr>
-          <w:tcW w:w="15026" w:type="dxa"/>
-          <w:gridSpan w:val="2"/>
-          <w:tcBorders>
-            <w:top w:val="nil"/>
-            <w:left w:val="nil"/>
-            <w:bottom w:val="nil"/>
-            <w:right w:val="nil"/>
-          </w:tcBorders>
-        </w:tcPr>
         <w:p>
           <w:pPr>
             <w:jc w:val="center"/>
@@ -44283,7 +44641,6 @@
             <w:t>${</w:t>
           </w:r>
           <w:proofErr w:type="spellStart"/>
-          <w:proofErr w:type="gramStart"/>
           <w:r>
             <w:rPr>
               <w:rStyle w:val="afff2"/>
@@ -44292,10 +44649,19 @@
               <w:color w:val="FFFF00"/>
               <w:highlight w:val="darkCyan"/>
             </w:rPr>
-            <w:t>model.numberGar</w:t>
+            <w:t>fileName.model.</w:t>
+          </w:r>
+          <w:r>
+            <w:rPr>
+              <w:rStyle w:val="afff2"/>
+              <w:i w:val="0"/>
+              <w:iCs/>
+              <w:color w:val="FFFF00"/>
+              <w:highlight w:val="darkCyan"/>
+            </w:rPr>
+            <w:t>numberGar</w:t>
           </w:r>
           <w:proofErr w:type="spellEnd"/>
-          <w:proofErr w:type="gramEnd"/>
           <w:r>
             <w:rPr>
               <w:rStyle w:val="afff2"/>
@@ -44310,10 +44676,10 @@
           <w:pPr>
             <w:jc w:val="center"/>
             <w:rPr>
-              <w:i/>
-              <w:iCs/>
-              <w:sz w:val="18"/>
-              <w:szCs w:val="18"/>
+              <w:bCs/>
+              <w:sz w:val="20"/>
+              <w:szCs w:val="20"/>
+              <w:lang w:val="en-US"/>
             </w:rPr>
           </w:pPr>
           <w:r>
@@ -44373,7 +44739,7 @@
 <w:hdr xmlns:wpc="http://schemas.microsoft.com/office/word/2010/wordprocessingCanvas" xmlns:cx="http://schemas.microsoft.com/office/drawing/2014/chartex" xmlns:cx1="http://schemas.microsoft.com/office/drawing/2015/9/8/chartex" xmlns:mc="http://schemas.openxmlformats.org/markup-compatibility/2006" xmlns:o="urn:schemas-microsoft-com:office:office" xmlns:r="http://schemas.openxmlformats.org/officeDocument/2006/relationships" xmlns:m="http://schemas.openxmlformats.org/officeDocument/2006/math" xmlns:v="urn:schemas-microsoft-com:vml" xmlns:wp14="http://schemas.microsoft.com/office/word/2010/wordprocessingDrawing" xmlns:wp="http://schemas.openxmlformats.org/drawingml/2006/wordprocessingDrawing" xmlns:w10="urn:schemas-microsoft-com:office:word" xmlns:w="http://schemas.openxmlformats.org/wordprocessingml/2006/main" xmlns:w14="http://schemas.microsoft.com/office/word/2010/wordml" xmlns:w15="http://schemas.microsoft.com/office/word/2012/wordml" xmlns:w16se="http://schemas.microsoft.com/office/word/2015/wordml/symex" xmlns:wpg="http://schemas.microsoft.com/office/word/2010/wordprocessingGroup" xmlns:wpi="http://schemas.microsoft.com/office/word/2010/wordprocessingInk" xmlns:wne="http://schemas.microsoft.com/office/word/2006/wordml" xmlns:wps="http://schemas.microsoft.com/office/word/2010/wordprocessingShape" mc:Ignorable="w14 w15 w16se wp14">
   <w:sdt>
     <w:sdtPr>
-      <w:id w:val="1649483019"/>
+      <w:id w:val="351085496"/>
       <w:docPartObj>
         <w:docPartGallery w:val="Page Numbers (Top of Page)"/>
         <w:docPartUnique/>
@@ -44399,7 +44765,7 @@
           <w:rPr>
             <w:noProof/>
           </w:rPr>
-          <w:t>17</w:t>
+          <w:t>18</w:t>
         </w:r>
         <w:r>
           <w:fldChar w:fldCharType="end"/>
@@ -44418,7 +44784,7 @@
         <w:sz w:val="20"/>
         <w:szCs w:val="20"/>
       </w:rPr>
-      <w:id w:val="-380474990"/>
+      <w:id w:val="-1609881010"/>
       <w:docPartObj>
         <w:docPartGallery w:val="Page Numbers (Top of Page)"/>
         <w:docPartUnique/>
@@ -45879,8 +46245,8 @@
   <w:abstractNum w:abstractNumId="13" w15:restartNumberingAfterBreak="0">
     <w:nsid w:val="34F31604"/>
     <w:multiLevelType w:val="hybridMultilevel"/>
-    <w:tmpl w:val="A8CC1D06"/>
-    <w:lvl w:ilvl="0" w:tplc="AAE83358">
+    <w:tmpl w:val="320C3C84"/>
+    <w:lvl w:ilvl="0" w:tplc="FDE6E560">
       <w:start w:val="1"/>
       <w:numFmt w:val="decimal"/>
       <w:lvlText w:val="%1."/>
@@ -52502,12 +52868,12 @@
     <w:sig w:usb0="E1002EFF" w:usb1="C000605B" w:usb2="00000029" w:usb3="00000000" w:csb0="000101FF" w:csb1="00000000"/>
   </w:font>
   <w:font w:name="MS Mincho">
-    <w:altName w:val="ＭＳ 明朝"/>
+    <w:altName w:val="Yu Gothic UI"/>
     <w:panose1 w:val="02020609040205080304"/>
     <w:charset w:val="80"/>
     <w:family w:val="modern"/>
     <w:pitch w:val="fixed"/>
-    <w:sig w:usb0="E00002FF" w:usb1="6AC7FDFB" w:usb2="08000012" w:usb3="00000000" w:csb0="0002009F" w:csb1="00000000"/>
+    <w:sig w:usb0="E00002FF" w:usb1="6AC7FDFB" w:usb2="00000012" w:usb3="00000000" w:csb0="0002009F" w:csb1="00000000"/>
   </w:font>
   <w:font w:name="UniversalMath1 BT">
     <w:panose1 w:val="00000000000000000000"/>
@@ -52520,10 +52886,10 @@
   <w:font w:name="MS Sans Serif">
     <w:altName w:val="Arial"/>
     <w:panose1 w:val="00000000000000000000"/>
-    <w:charset w:val="CC"/>
-    <w:family w:val="auto"/>
+    <w:charset w:val="00"/>
+    <w:family w:val="swiss"/>
     <w:notTrueType/>
-    <w:pitch w:val="default"/>
+    <w:pitch w:val="variable"/>
     <w:sig w:usb0="00000203" w:usb1="00000000" w:usb2="00000000" w:usb3="00000000" w:csb0="00000005" w:csb1="00000000"/>
   </w:font>
   <w:font w:name="Consolas">
@@ -52737,7 +53103,6 @@
     <w:rsid w:val="00852CF4"/>
     <w:rsid w:val="0085586D"/>
     <w:rsid w:val="0086707F"/>
-    <w:rsid w:val="008758D5"/>
     <w:rsid w:val="00875AED"/>
     <w:rsid w:val="00882761"/>
     <w:rsid w:val="00896174"/>
@@ -52752,6 +53117,8 @@
     <w:rsid w:val="0090136B"/>
     <w:rsid w:val="00906277"/>
     <w:rsid w:val="00915EE2"/>
+    <w:rsid w:val="00916852"/>
+    <w:rsid w:val="00927EBA"/>
     <w:rsid w:val="009355B2"/>
     <w:rsid w:val="00946803"/>
     <w:rsid w:val="00950BC2"/>
@@ -52785,7 +53152,6 @@
     <w:rsid w:val="00B93B94"/>
     <w:rsid w:val="00BA19C5"/>
     <w:rsid w:val="00BB414D"/>
-    <w:rsid w:val="00BD3FC9"/>
     <w:rsid w:val="00C00CDE"/>
     <w:rsid w:val="00C15ADC"/>
     <w:rsid w:val="00C541ED"/>
@@ -52803,11 +53169,12 @@
     <w:rsid w:val="00CD1ED9"/>
     <w:rsid w:val="00CE6975"/>
     <w:rsid w:val="00CF465C"/>
+    <w:rsid w:val="00D006E8"/>
     <w:rsid w:val="00D12FC3"/>
     <w:rsid w:val="00D13F1F"/>
     <w:rsid w:val="00D356CC"/>
     <w:rsid w:val="00D35D0C"/>
-    <w:rsid w:val="00D86248"/>
+    <w:rsid w:val="00D44821"/>
     <w:rsid w:val="00D97661"/>
     <w:rsid w:val="00DB0213"/>
     <w:rsid w:val="00DE6ECD"/>
@@ -52816,7 +53183,6 @@
     <w:rsid w:val="00E35214"/>
     <w:rsid w:val="00E5196D"/>
     <w:rsid w:val="00E522B7"/>
-    <w:rsid w:val="00E53CC9"/>
     <w:rsid w:val="00E62DD0"/>
     <w:rsid w:val="00E65872"/>
     <w:rsid w:val="00E827FD"/>
@@ -53686,7 +54052,7 @@
 </file>
 
 <file path=customXml/itemProps2.xml><?xml version="1.0" encoding="utf-8"?>
-<ds:datastoreItem xmlns:ds="http://schemas.openxmlformats.org/officeDocument/2006/customXml" ds:itemID="{C11640A9-302A-4E7B-B9F2-80F346262D9C}">
+<ds:datastoreItem xmlns:ds="http://schemas.openxmlformats.org/officeDocument/2006/customXml" ds:itemID="{F57285CA-15B0-412A-B8DB-0851C2BCA563}">
   <ds:schemaRefs>
     <ds:schemaRef ds:uri="http://schemas.openxmlformats.org/officeDocument/2006/bibliography"/>
   </ds:schemaRefs>

</xml_diff>